<commit_message>
Added question for OSPF LSA Type 3 Filtering
</commit_message>
<xml_diff>
--- a/OSPF Lab/OSPF Lab.docx
+++ b/OSPF Lab/OSPF Lab.docx
@@ -321,7 +321,7 @@
         <w:rPr>
           <w:color w:val="2E74B5" w:themeColor="accent1" w:themeShade="BF"/>
         </w:rPr>
-        <w:t>Filterung von Routen: distribute-list</w:t>
+        <w:t>Filterung von Routen</w:t>
       </w:r>
       <w:r>
         <w:t>)</w:t>
@@ -361,6 +361,21 @@
       </w:r>
       <w:r>
         <w:t>Prefix-Listen</w:t>
+      </w:r>
+    </w:p>
+    <w:p>
+      <w:pPr>
+        <w:pStyle w:val="Listenabsatz"/>
+        <w:numPr>
+          <w:ilvl w:val="1"/>
+          <w:numId w:val="1"/>
+        </w:numPr>
+        <w:tabs>
+          <w:tab w:val="left" w:pos="5205"/>
+        </w:tabs>
+      </w:pPr>
+      <w:r>
+        <w:t>Type 3 LSA Filtering</w:t>
       </w:r>
       <w:r>
         <w:br/>
@@ -16670,33 +16685,11 @@
                 <w:rFonts w:ascii="Consolas" w:hAnsi="Consolas" w:cs="Consolas"/>
               </w:rPr>
             </w:pPr>
-            <w:proofErr w:type="spellStart"/>
             <w:r>
               <w:rPr>
                 <w:rFonts w:ascii="Consolas" w:hAnsi="Consolas" w:cs="Consolas"/>
               </w:rPr>
-              <w:t>router</w:t>
-            </w:r>
-            <w:proofErr w:type="spellEnd"/>
-            <w:r>
-              <w:rPr>
-                <w:rFonts w:ascii="Consolas" w:hAnsi="Consolas" w:cs="Consolas"/>
-              </w:rPr>
-              <w:t xml:space="preserve"> </w:t>
-            </w:r>
-            <w:proofErr w:type="spellStart"/>
-            <w:r>
-              <w:rPr>
-                <w:rFonts w:ascii="Consolas" w:hAnsi="Consolas" w:cs="Consolas"/>
-              </w:rPr>
-              <w:t>eigrp</w:t>
-            </w:r>
-            <w:proofErr w:type="spellEnd"/>
-            <w:r>
-              <w:rPr>
-                <w:rFonts w:ascii="Consolas" w:hAnsi="Consolas" w:cs="Consolas"/>
-              </w:rPr>
-              <w:t xml:space="preserve"> 1</w:t>
+              <w:t>router eigrp 1</w:t>
             </w:r>
           </w:p>
           <w:p>
@@ -16797,33 +16790,11 @@
                 <w:rFonts w:ascii="Consolas" w:hAnsi="Consolas" w:cs="Consolas"/>
               </w:rPr>
             </w:pPr>
-            <w:proofErr w:type="spellStart"/>
             <w:r>
               <w:rPr>
                 <w:rFonts w:ascii="Consolas" w:hAnsi="Consolas" w:cs="Consolas"/>
               </w:rPr>
-              <w:t>router</w:t>
-            </w:r>
-            <w:proofErr w:type="spellEnd"/>
-            <w:r>
-              <w:rPr>
-                <w:rFonts w:ascii="Consolas" w:hAnsi="Consolas" w:cs="Consolas"/>
-              </w:rPr>
-              <w:t xml:space="preserve"> </w:t>
-            </w:r>
-            <w:proofErr w:type="spellStart"/>
-            <w:r>
-              <w:rPr>
-                <w:rFonts w:ascii="Consolas" w:hAnsi="Consolas" w:cs="Consolas"/>
-              </w:rPr>
-              <w:t>eigrp</w:t>
-            </w:r>
-            <w:proofErr w:type="spellEnd"/>
-            <w:r>
-              <w:rPr>
-                <w:rFonts w:ascii="Consolas" w:hAnsi="Consolas" w:cs="Consolas"/>
-              </w:rPr>
-              <w:t xml:space="preserve"> 1</w:t>
+              <w:t>router eigrp 1</w:t>
             </w:r>
           </w:p>
           <w:p>
@@ -16945,7 +16916,13 @@
               <w:rPr>
                 <w:rFonts w:ascii="Consolas" w:hAnsi="Consolas" w:cs="Consolas"/>
               </w:rPr>
-              <w:t>ip route 0.0.0.0 0.0.0.0. 10.10.11.10</w:t>
+              <w:t>ip route 0.0.0.0 0.0.0.0</w:t>
+            </w:r>
+            <w:r>
+              <w:rPr>
+                <w:rFonts w:ascii="Consolas" w:hAnsi="Consolas" w:cs="Consolas"/>
+              </w:rPr>
+              <w:t xml:space="preserve"> 10.10.11.10</w:t>
             </w:r>
           </w:p>
           <w:p>
@@ -17226,72 +17203,8 @@
                 <w:sz w:val="20"/>
                 <w:szCs w:val="20"/>
               </w:rPr>
-              <w:t xml:space="preserve">Gateway </w:t>
+              <w:t>Gateway of last resort is not set</w:t>
             </w:r>
-            <w:proofErr w:type="spellStart"/>
-            <w:r>
-              <w:rPr>
-                <w:rFonts w:ascii="Consolas" w:hAnsi="Consolas" w:cs="Consolas"/>
-                <w:sz w:val="20"/>
-                <w:szCs w:val="20"/>
-              </w:rPr>
-              <w:t>of</w:t>
-            </w:r>
-            <w:proofErr w:type="spellEnd"/>
-            <w:r>
-              <w:rPr>
-                <w:rFonts w:ascii="Consolas" w:hAnsi="Consolas" w:cs="Consolas"/>
-                <w:sz w:val="20"/>
-                <w:szCs w:val="20"/>
-              </w:rPr>
-              <w:t xml:space="preserve"> last </w:t>
-            </w:r>
-            <w:proofErr w:type="spellStart"/>
-            <w:r>
-              <w:rPr>
-                <w:rFonts w:ascii="Consolas" w:hAnsi="Consolas" w:cs="Consolas"/>
-                <w:sz w:val="20"/>
-                <w:szCs w:val="20"/>
-              </w:rPr>
-              <w:t>resort</w:t>
-            </w:r>
-            <w:proofErr w:type="spellEnd"/>
-            <w:r>
-              <w:rPr>
-                <w:rFonts w:ascii="Consolas" w:hAnsi="Consolas" w:cs="Consolas"/>
-                <w:sz w:val="20"/>
-                <w:szCs w:val="20"/>
-              </w:rPr>
-              <w:t xml:space="preserve"> </w:t>
-            </w:r>
-            <w:proofErr w:type="spellStart"/>
-            <w:r>
-              <w:rPr>
-                <w:rFonts w:ascii="Consolas" w:hAnsi="Consolas" w:cs="Consolas"/>
-                <w:sz w:val="20"/>
-                <w:szCs w:val="20"/>
-              </w:rPr>
-              <w:t>is</w:t>
-            </w:r>
-            <w:proofErr w:type="spellEnd"/>
-            <w:r>
-              <w:rPr>
-                <w:rFonts w:ascii="Consolas" w:hAnsi="Consolas" w:cs="Consolas"/>
-                <w:sz w:val="20"/>
-                <w:szCs w:val="20"/>
-              </w:rPr>
-              <w:t xml:space="preserve"> not </w:t>
-            </w:r>
-            <w:proofErr w:type="spellStart"/>
-            <w:r>
-              <w:rPr>
-                <w:rFonts w:ascii="Consolas" w:hAnsi="Consolas" w:cs="Consolas"/>
-                <w:sz w:val="20"/>
-                <w:szCs w:val="20"/>
-              </w:rPr>
-              <w:t>set</w:t>
-            </w:r>
-            <w:proofErr w:type="spellEnd"/>
           </w:p>
           <w:p>
             <w:pPr>
@@ -17322,163 +17235,7 @@
                 <w:sz w:val="20"/>
                 <w:szCs w:val="20"/>
               </w:rPr>
-              <w:t xml:space="preserve">      10.0.0.0/8 </w:t>
-            </w:r>
-            <w:proofErr w:type="spellStart"/>
-            <w:r>
-              <w:rPr>
-                <w:rFonts w:ascii="Consolas" w:hAnsi="Consolas" w:cs="Consolas"/>
-                <w:sz w:val="20"/>
-                <w:szCs w:val="20"/>
-              </w:rPr>
-              <w:t>is</w:t>
-            </w:r>
-            <w:proofErr w:type="spellEnd"/>
-            <w:r>
-              <w:rPr>
-                <w:rFonts w:ascii="Consolas" w:hAnsi="Consolas" w:cs="Consolas"/>
-                <w:sz w:val="20"/>
-                <w:szCs w:val="20"/>
-              </w:rPr>
-              <w:t xml:space="preserve"> </w:t>
-            </w:r>
-            <w:proofErr w:type="spellStart"/>
-            <w:r>
-              <w:rPr>
-                <w:rFonts w:ascii="Consolas" w:hAnsi="Consolas" w:cs="Consolas"/>
-                <w:sz w:val="20"/>
-                <w:szCs w:val="20"/>
-              </w:rPr>
-              <w:t>variably</w:t>
-            </w:r>
-            <w:proofErr w:type="spellEnd"/>
-            <w:r>
-              <w:rPr>
-                <w:rFonts w:ascii="Consolas" w:hAnsi="Consolas" w:cs="Consolas"/>
-                <w:sz w:val="20"/>
-                <w:szCs w:val="20"/>
-              </w:rPr>
-              <w:t xml:space="preserve"> </w:t>
-            </w:r>
-            <w:proofErr w:type="spellStart"/>
-            <w:r>
-              <w:rPr>
-                <w:rFonts w:ascii="Consolas" w:hAnsi="Consolas" w:cs="Consolas"/>
-                <w:sz w:val="20"/>
-                <w:szCs w:val="20"/>
-              </w:rPr>
-              <w:t>subnetted</w:t>
-            </w:r>
-            <w:proofErr w:type="spellEnd"/>
-            <w:r>
-              <w:rPr>
-                <w:rFonts w:ascii="Consolas" w:hAnsi="Consolas" w:cs="Consolas"/>
-                <w:sz w:val="20"/>
-                <w:szCs w:val="20"/>
-              </w:rPr>
-              <w:t xml:space="preserve">, 18 </w:t>
-            </w:r>
-            <w:proofErr w:type="spellStart"/>
-            <w:r>
-              <w:rPr>
-                <w:rFonts w:ascii="Consolas" w:hAnsi="Consolas" w:cs="Consolas"/>
-                <w:sz w:val="20"/>
-                <w:szCs w:val="20"/>
-              </w:rPr>
-              <w:t>subnets</w:t>
-            </w:r>
-            <w:proofErr w:type="spellEnd"/>
-            <w:r>
-              <w:rPr>
-                <w:rFonts w:ascii="Consolas" w:hAnsi="Consolas" w:cs="Consolas"/>
-                <w:sz w:val="20"/>
-                <w:szCs w:val="20"/>
-              </w:rPr>
-              <w:t xml:space="preserve">, 2 </w:t>
-            </w:r>
-            <w:proofErr w:type="spellStart"/>
-            <w:r>
-              <w:rPr>
-                <w:rFonts w:ascii="Consolas" w:hAnsi="Consolas" w:cs="Consolas"/>
-                <w:sz w:val="20"/>
-                <w:szCs w:val="20"/>
-              </w:rPr>
-              <w:t>masks</w:t>
-            </w:r>
-            <w:proofErr w:type="spellEnd"/>
-          </w:p>
-          <w:p>
-            <w:pPr>
-              <w:tabs>
-                <w:tab w:val="left" w:pos="5205"/>
-              </w:tabs>
-              <w:rPr>
-                <w:rFonts w:ascii="Consolas" w:hAnsi="Consolas" w:cs="Consolas"/>
-                <w:sz w:val="20"/>
-                <w:szCs w:val="20"/>
-              </w:rPr>
-            </w:pPr>
-            <w:r>
-              <w:rPr>
-                <w:rFonts w:ascii="Consolas" w:hAnsi="Consolas" w:cs="Consolas"/>
-                <w:sz w:val="20"/>
-                <w:szCs w:val="20"/>
-              </w:rPr>
-              <w:t xml:space="preserve">C        10.1.2.0/24 </w:t>
-            </w:r>
-            <w:proofErr w:type="spellStart"/>
-            <w:r>
-              <w:rPr>
-                <w:rFonts w:ascii="Consolas" w:hAnsi="Consolas" w:cs="Consolas"/>
-                <w:sz w:val="20"/>
-                <w:szCs w:val="20"/>
-              </w:rPr>
-              <w:t>is</w:t>
-            </w:r>
-            <w:proofErr w:type="spellEnd"/>
-            <w:r>
-              <w:rPr>
-                <w:rFonts w:ascii="Consolas" w:hAnsi="Consolas" w:cs="Consolas"/>
-                <w:sz w:val="20"/>
-                <w:szCs w:val="20"/>
-              </w:rPr>
-              <w:t xml:space="preserve"> </w:t>
-            </w:r>
-            <w:proofErr w:type="spellStart"/>
-            <w:r>
-              <w:rPr>
-                <w:rFonts w:ascii="Consolas" w:hAnsi="Consolas" w:cs="Consolas"/>
-                <w:sz w:val="20"/>
-                <w:szCs w:val="20"/>
-              </w:rPr>
-              <w:t>directly</w:t>
-            </w:r>
-            <w:proofErr w:type="spellEnd"/>
-            <w:r>
-              <w:rPr>
-                <w:rFonts w:ascii="Consolas" w:hAnsi="Consolas" w:cs="Consolas"/>
-                <w:sz w:val="20"/>
-                <w:szCs w:val="20"/>
-              </w:rPr>
-              <w:t xml:space="preserve"> </w:t>
-            </w:r>
-            <w:proofErr w:type="spellStart"/>
-            <w:r>
-              <w:rPr>
-                <w:rFonts w:ascii="Consolas" w:hAnsi="Consolas" w:cs="Consolas"/>
-                <w:sz w:val="20"/>
-                <w:szCs w:val="20"/>
-              </w:rPr>
-              <w:t>connected</w:t>
-            </w:r>
-            <w:proofErr w:type="spellEnd"/>
-            <w:r>
-              <w:rPr>
-                <w:rFonts w:ascii="Consolas" w:hAnsi="Consolas" w:cs="Consolas"/>
-                <w:sz w:val="20"/>
-                <w:szCs w:val="20"/>
-              </w:rPr>
-              <w:t>, GigabitEthernet0/4</w:t>
+              <w:t xml:space="preserve">      10.0.0.0/8 is variably subnetted, 18 subnets, 2 masks</w:t>
             </w:r>
           </w:p>
           <w:p>
@@ -17498,61 +17255,7 @@
                 <w:sz w:val="20"/>
                 <w:szCs w:val="20"/>
               </w:rPr>
-              <w:t xml:space="preserve">L        10.1.2.1/32 </w:t>
-            </w:r>
-            <w:proofErr w:type="spellStart"/>
-            <w:r>
-              <w:rPr>
-                <w:rFonts w:ascii="Consolas" w:hAnsi="Consolas" w:cs="Consolas"/>
-                <w:sz w:val="20"/>
-                <w:szCs w:val="20"/>
-              </w:rPr>
-              <w:t>is</w:t>
-            </w:r>
-            <w:proofErr w:type="spellEnd"/>
-            <w:r>
-              <w:rPr>
-                <w:rFonts w:ascii="Consolas" w:hAnsi="Consolas" w:cs="Consolas"/>
-                <w:sz w:val="20"/>
-                <w:szCs w:val="20"/>
-              </w:rPr>
-              <w:t xml:space="preserve"> </w:t>
-            </w:r>
-            <w:proofErr w:type="spellStart"/>
-            <w:r>
-              <w:rPr>
-                <w:rFonts w:ascii="Consolas" w:hAnsi="Consolas" w:cs="Consolas"/>
-                <w:sz w:val="20"/>
-                <w:szCs w:val="20"/>
-              </w:rPr>
-              <w:t>directly</w:t>
-            </w:r>
-            <w:proofErr w:type="spellEnd"/>
-            <w:r>
-              <w:rPr>
-                <w:rFonts w:ascii="Consolas" w:hAnsi="Consolas" w:cs="Consolas"/>
-                <w:sz w:val="20"/>
-                <w:szCs w:val="20"/>
-              </w:rPr>
-              <w:t xml:space="preserve"> </w:t>
-            </w:r>
-            <w:proofErr w:type="spellStart"/>
-            <w:r>
-              <w:rPr>
-                <w:rFonts w:ascii="Consolas" w:hAnsi="Consolas" w:cs="Consolas"/>
-                <w:sz w:val="20"/>
-                <w:szCs w:val="20"/>
-              </w:rPr>
-              <w:t>connected</w:t>
-            </w:r>
-            <w:proofErr w:type="spellEnd"/>
-            <w:r>
-              <w:rPr>
-                <w:rFonts w:ascii="Consolas" w:hAnsi="Consolas" w:cs="Consolas"/>
-                <w:sz w:val="20"/>
-                <w:szCs w:val="20"/>
-              </w:rPr>
-              <w:t>, GigabitEthernet0/4</w:t>
+              <w:t>C        10.1.2.0/24 is directly connected, GigabitEthernet0/4</w:t>
             </w:r>
           </w:p>
           <w:p>
@@ -17572,61 +17275,7 @@
                 <w:sz w:val="20"/>
                 <w:szCs w:val="20"/>
               </w:rPr>
-              <w:t xml:space="preserve">C        10.1.3.0/24 </w:t>
-            </w:r>
-            <w:proofErr w:type="spellStart"/>
-            <w:r>
-              <w:rPr>
-                <w:rFonts w:ascii="Consolas" w:hAnsi="Consolas" w:cs="Consolas"/>
-                <w:sz w:val="20"/>
-                <w:szCs w:val="20"/>
-              </w:rPr>
-              <w:t>is</w:t>
-            </w:r>
-            <w:proofErr w:type="spellEnd"/>
-            <w:r>
-              <w:rPr>
-                <w:rFonts w:ascii="Consolas" w:hAnsi="Consolas" w:cs="Consolas"/>
-                <w:sz w:val="20"/>
-                <w:szCs w:val="20"/>
-              </w:rPr>
-              <w:t xml:space="preserve"> </w:t>
-            </w:r>
-            <w:proofErr w:type="spellStart"/>
-            <w:r>
-              <w:rPr>
-                <w:rFonts w:ascii="Consolas" w:hAnsi="Consolas" w:cs="Consolas"/>
-                <w:sz w:val="20"/>
-                <w:szCs w:val="20"/>
-              </w:rPr>
-              <w:t>directly</w:t>
-            </w:r>
-            <w:proofErr w:type="spellEnd"/>
-            <w:r>
-              <w:rPr>
-                <w:rFonts w:ascii="Consolas" w:hAnsi="Consolas" w:cs="Consolas"/>
-                <w:sz w:val="20"/>
-                <w:szCs w:val="20"/>
-              </w:rPr>
-              <w:t xml:space="preserve"> </w:t>
-            </w:r>
-            <w:proofErr w:type="spellStart"/>
-            <w:r>
-              <w:rPr>
-                <w:rFonts w:ascii="Consolas" w:hAnsi="Consolas" w:cs="Consolas"/>
-                <w:sz w:val="20"/>
-                <w:szCs w:val="20"/>
-              </w:rPr>
-              <w:t>connected</w:t>
-            </w:r>
-            <w:proofErr w:type="spellEnd"/>
-            <w:r>
-              <w:rPr>
-                <w:rFonts w:ascii="Consolas" w:hAnsi="Consolas" w:cs="Consolas"/>
-                <w:sz w:val="20"/>
-                <w:szCs w:val="20"/>
-              </w:rPr>
-              <w:t>, GigabitEthernet0/3</w:t>
+              <w:t>L        10.1.2.1/32 is directly connected, GigabitEthernet0/4</w:t>
             </w:r>
           </w:p>
           <w:p>
@@ -17646,61 +17295,7 @@
                 <w:sz w:val="20"/>
                 <w:szCs w:val="20"/>
               </w:rPr>
-              <w:t xml:space="preserve">L        10.1.3.1/32 </w:t>
-            </w:r>
-            <w:proofErr w:type="spellStart"/>
-            <w:r>
-              <w:rPr>
-                <w:rFonts w:ascii="Consolas" w:hAnsi="Consolas" w:cs="Consolas"/>
-                <w:sz w:val="20"/>
-                <w:szCs w:val="20"/>
-              </w:rPr>
-              <w:t>is</w:t>
-            </w:r>
-            <w:proofErr w:type="spellEnd"/>
-            <w:r>
-              <w:rPr>
-                <w:rFonts w:ascii="Consolas" w:hAnsi="Consolas" w:cs="Consolas"/>
-                <w:sz w:val="20"/>
-                <w:szCs w:val="20"/>
-              </w:rPr>
-              <w:t xml:space="preserve"> </w:t>
-            </w:r>
-            <w:proofErr w:type="spellStart"/>
-            <w:r>
-              <w:rPr>
-                <w:rFonts w:ascii="Consolas" w:hAnsi="Consolas" w:cs="Consolas"/>
-                <w:sz w:val="20"/>
-                <w:szCs w:val="20"/>
-              </w:rPr>
-              <w:t>directly</w:t>
-            </w:r>
-            <w:proofErr w:type="spellEnd"/>
-            <w:r>
-              <w:rPr>
-                <w:rFonts w:ascii="Consolas" w:hAnsi="Consolas" w:cs="Consolas"/>
-                <w:sz w:val="20"/>
-                <w:szCs w:val="20"/>
-              </w:rPr>
-              <w:t xml:space="preserve"> </w:t>
-            </w:r>
-            <w:proofErr w:type="spellStart"/>
-            <w:r>
-              <w:rPr>
-                <w:rFonts w:ascii="Consolas" w:hAnsi="Consolas" w:cs="Consolas"/>
-                <w:sz w:val="20"/>
-                <w:szCs w:val="20"/>
-              </w:rPr>
-              <w:t>connected</w:t>
-            </w:r>
-            <w:proofErr w:type="spellEnd"/>
-            <w:r>
-              <w:rPr>
-                <w:rFonts w:ascii="Consolas" w:hAnsi="Consolas" w:cs="Consolas"/>
-                <w:sz w:val="20"/>
-                <w:szCs w:val="20"/>
-              </w:rPr>
-              <w:t>, GigabitEthernet0/3</w:t>
+              <w:t>C        10.1.3.0/24 is directly connected, GigabitEthernet0/3</w:t>
             </w:r>
           </w:p>
           <w:p>
@@ -17720,61 +17315,7 @@
                 <w:sz w:val="20"/>
                 <w:szCs w:val="20"/>
               </w:rPr>
-              <w:t xml:space="preserve">C        10.1.4.0/24 </w:t>
-            </w:r>
-            <w:proofErr w:type="spellStart"/>
-            <w:r>
-              <w:rPr>
-                <w:rFonts w:ascii="Consolas" w:hAnsi="Consolas" w:cs="Consolas"/>
-                <w:sz w:val="20"/>
-                <w:szCs w:val="20"/>
-              </w:rPr>
-              <w:t>is</w:t>
-            </w:r>
-            <w:proofErr w:type="spellEnd"/>
-            <w:r>
-              <w:rPr>
-                <w:rFonts w:ascii="Consolas" w:hAnsi="Consolas" w:cs="Consolas"/>
-                <w:sz w:val="20"/>
-                <w:szCs w:val="20"/>
-              </w:rPr>
-              <w:t xml:space="preserve"> </w:t>
-            </w:r>
-            <w:proofErr w:type="spellStart"/>
-            <w:r>
-              <w:rPr>
-                <w:rFonts w:ascii="Consolas" w:hAnsi="Consolas" w:cs="Consolas"/>
-                <w:sz w:val="20"/>
-                <w:szCs w:val="20"/>
-              </w:rPr>
-              <w:t>directly</w:t>
-            </w:r>
-            <w:proofErr w:type="spellEnd"/>
-            <w:r>
-              <w:rPr>
-                <w:rFonts w:ascii="Consolas" w:hAnsi="Consolas" w:cs="Consolas"/>
-                <w:sz w:val="20"/>
-                <w:szCs w:val="20"/>
-              </w:rPr>
-              <w:t xml:space="preserve"> </w:t>
-            </w:r>
-            <w:proofErr w:type="spellStart"/>
-            <w:r>
-              <w:rPr>
-                <w:rFonts w:ascii="Consolas" w:hAnsi="Consolas" w:cs="Consolas"/>
-                <w:sz w:val="20"/>
-                <w:szCs w:val="20"/>
-              </w:rPr>
-              <w:t>connected</w:t>
-            </w:r>
-            <w:proofErr w:type="spellEnd"/>
-            <w:r>
-              <w:rPr>
-                <w:rFonts w:ascii="Consolas" w:hAnsi="Consolas" w:cs="Consolas"/>
-                <w:sz w:val="20"/>
-                <w:szCs w:val="20"/>
-              </w:rPr>
-              <w:t>, GigabitEthernet0/2</w:t>
+              <w:t>L        10.1.3.1/32 is directly connected, GigabitEthernet0/3</w:t>
             </w:r>
           </w:p>
           <w:p>
@@ -17794,61 +17335,7 @@
                 <w:sz w:val="20"/>
                 <w:szCs w:val="20"/>
               </w:rPr>
-              <w:t xml:space="preserve">L        10.1.4.1/32 </w:t>
-            </w:r>
-            <w:proofErr w:type="spellStart"/>
-            <w:r>
-              <w:rPr>
-                <w:rFonts w:ascii="Consolas" w:hAnsi="Consolas" w:cs="Consolas"/>
-                <w:sz w:val="20"/>
-                <w:szCs w:val="20"/>
-              </w:rPr>
-              <w:t>is</w:t>
-            </w:r>
-            <w:proofErr w:type="spellEnd"/>
-            <w:r>
-              <w:rPr>
-                <w:rFonts w:ascii="Consolas" w:hAnsi="Consolas" w:cs="Consolas"/>
-                <w:sz w:val="20"/>
-                <w:szCs w:val="20"/>
-              </w:rPr>
-              <w:t xml:space="preserve"> </w:t>
-            </w:r>
-            <w:proofErr w:type="spellStart"/>
-            <w:r>
-              <w:rPr>
-                <w:rFonts w:ascii="Consolas" w:hAnsi="Consolas" w:cs="Consolas"/>
-                <w:sz w:val="20"/>
-                <w:szCs w:val="20"/>
-              </w:rPr>
-              <w:t>directly</w:t>
-            </w:r>
-            <w:proofErr w:type="spellEnd"/>
-            <w:r>
-              <w:rPr>
-                <w:rFonts w:ascii="Consolas" w:hAnsi="Consolas" w:cs="Consolas"/>
-                <w:sz w:val="20"/>
-                <w:szCs w:val="20"/>
-              </w:rPr>
-              <w:t xml:space="preserve"> </w:t>
-            </w:r>
-            <w:proofErr w:type="spellStart"/>
-            <w:r>
-              <w:rPr>
-                <w:rFonts w:ascii="Consolas" w:hAnsi="Consolas" w:cs="Consolas"/>
-                <w:sz w:val="20"/>
-                <w:szCs w:val="20"/>
-              </w:rPr>
-              <w:t>connected</w:t>
-            </w:r>
-            <w:proofErr w:type="spellEnd"/>
-            <w:r>
-              <w:rPr>
-                <w:rFonts w:ascii="Consolas" w:hAnsi="Consolas" w:cs="Consolas"/>
-                <w:sz w:val="20"/>
-                <w:szCs w:val="20"/>
-              </w:rPr>
-              <w:t>, GigabitEthernet0/2</w:t>
+              <w:t>C        10.1.4.0/24 is directly connected, GigabitEthernet0/2</w:t>
             </w:r>
           </w:p>
           <w:p>
@@ -17868,61 +17355,7 @@
                 <w:sz w:val="20"/>
                 <w:szCs w:val="20"/>
               </w:rPr>
-              <w:t xml:space="preserve">C        10.1.5.0/24 </w:t>
-            </w:r>
-            <w:proofErr w:type="spellStart"/>
-            <w:r>
-              <w:rPr>
-                <w:rFonts w:ascii="Consolas" w:hAnsi="Consolas" w:cs="Consolas"/>
-                <w:sz w:val="20"/>
-                <w:szCs w:val="20"/>
-              </w:rPr>
-              <w:t>is</w:t>
-            </w:r>
-            <w:proofErr w:type="spellEnd"/>
-            <w:r>
-              <w:rPr>
-                <w:rFonts w:ascii="Consolas" w:hAnsi="Consolas" w:cs="Consolas"/>
-                <w:sz w:val="20"/>
-                <w:szCs w:val="20"/>
-              </w:rPr>
-              <w:t xml:space="preserve"> </w:t>
-            </w:r>
-            <w:proofErr w:type="spellStart"/>
-            <w:r>
-              <w:rPr>
-                <w:rFonts w:ascii="Consolas" w:hAnsi="Consolas" w:cs="Consolas"/>
-                <w:sz w:val="20"/>
-                <w:szCs w:val="20"/>
-              </w:rPr>
-              <w:t>directly</w:t>
-            </w:r>
-            <w:proofErr w:type="spellEnd"/>
-            <w:r>
-              <w:rPr>
-                <w:rFonts w:ascii="Consolas" w:hAnsi="Consolas" w:cs="Consolas"/>
-                <w:sz w:val="20"/>
-                <w:szCs w:val="20"/>
-              </w:rPr>
-              <w:t xml:space="preserve"> </w:t>
-            </w:r>
-            <w:proofErr w:type="spellStart"/>
-            <w:r>
-              <w:rPr>
-                <w:rFonts w:ascii="Consolas" w:hAnsi="Consolas" w:cs="Consolas"/>
-                <w:sz w:val="20"/>
-                <w:szCs w:val="20"/>
-              </w:rPr>
-              <w:t>connected</w:t>
-            </w:r>
-            <w:proofErr w:type="spellEnd"/>
-            <w:r>
-              <w:rPr>
-                <w:rFonts w:ascii="Consolas" w:hAnsi="Consolas" w:cs="Consolas"/>
-                <w:sz w:val="20"/>
-                <w:szCs w:val="20"/>
-              </w:rPr>
-              <w:t>, GigabitEthernet0/1</w:t>
+              <w:t>L        10.1.4.1/32 is directly connected, GigabitEthernet0/2</w:t>
             </w:r>
           </w:p>
           <w:p>
@@ -17942,61 +17375,27 @@
                 <w:sz w:val="20"/>
                 <w:szCs w:val="20"/>
               </w:rPr>
-              <w:t xml:space="preserve">L        10.1.5.1/32 </w:t>
+              <w:t>C        10.1.5.0/24 is directly connected, GigabitEthernet0/1</w:t>
             </w:r>
-            <w:proofErr w:type="spellStart"/>
+          </w:p>
+          <w:p>
+            <w:pPr>
+              <w:tabs>
+                <w:tab w:val="left" w:pos="5205"/>
+              </w:tabs>
+              <w:rPr>
+                <w:rFonts w:ascii="Consolas" w:hAnsi="Consolas" w:cs="Consolas"/>
+                <w:sz w:val="20"/>
+                <w:szCs w:val="20"/>
+              </w:rPr>
+            </w:pPr>
             <w:r>
               <w:rPr>
                 <w:rFonts w:ascii="Consolas" w:hAnsi="Consolas" w:cs="Consolas"/>
                 <w:sz w:val="20"/>
                 <w:szCs w:val="20"/>
               </w:rPr>
-              <w:t>is</w:t>
-            </w:r>
-            <w:proofErr w:type="spellEnd"/>
-            <w:r>
-              <w:rPr>
-                <w:rFonts w:ascii="Consolas" w:hAnsi="Consolas" w:cs="Consolas"/>
-                <w:sz w:val="20"/>
-                <w:szCs w:val="20"/>
-              </w:rPr>
-              <w:t xml:space="preserve"> </w:t>
-            </w:r>
-            <w:proofErr w:type="spellStart"/>
-            <w:r>
-              <w:rPr>
-                <w:rFonts w:ascii="Consolas" w:hAnsi="Consolas" w:cs="Consolas"/>
-                <w:sz w:val="20"/>
-                <w:szCs w:val="20"/>
-              </w:rPr>
-              <w:t>directly</w:t>
-            </w:r>
-            <w:proofErr w:type="spellEnd"/>
-            <w:r>
-              <w:rPr>
-                <w:rFonts w:ascii="Consolas" w:hAnsi="Consolas" w:cs="Consolas"/>
-                <w:sz w:val="20"/>
-                <w:szCs w:val="20"/>
-              </w:rPr>
-              <w:t xml:space="preserve"> </w:t>
-            </w:r>
-            <w:proofErr w:type="spellStart"/>
-            <w:r>
-              <w:rPr>
-                <w:rFonts w:ascii="Consolas" w:hAnsi="Consolas" w:cs="Consolas"/>
-                <w:sz w:val="20"/>
-                <w:szCs w:val="20"/>
-              </w:rPr>
-              <w:t>connected</w:t>
-            </w:r>
-            <w:proofErr w:type="spellEnd"/>
-            <w:r>
-              <w:rPr>
-                <w:rFonts w:ascii="Consolas" w:hAnsi="Consolas" w:cs="Consolas"/>
-                <w:sz w:val="20"/>
-                <w:szCs w:val="20"/>
-              </w:rPr>
-              <w:t>, GigabitEthernet0/1</w:t>
+              <w:t>L        10.1.5.1/32 is directly connected, GigabitEthernet0/1</w:t>
             </w:r>
           </w:p>
           <w:p>
@@ -18311,54 +17710,8 @@
                 <w:sz w:val="20"/>
                 <w:szCs w:val="20"/>
               </w:rPr>
-              <w:t xml:space="preserve">      80.0.0.0/24 </w:t>
+              <w:t xml:space="preserve">      80.0.0.0/24 is subnetted, 3 subnets</w:t>
             </w:r>
-            <w:proofErr w:type="spellStart"/>
-            <w:r>
-              <w:rPr>
-                <w:rFonts w:ascii="Consolas" w:hAnsi="Consolas" w:cs="Consolas"/>
-                <w:sz w:val="20"/>
-                <w:szCs w:val="20"/>
-              </w:rPr>
-              <w:t>is</w:t>
-            </w:r>
-            <w:proofErr w:type="spellEnd"/>
-            <w:r>
-              <w:rPr>
-                <w:rFonts w:ascii="Consolas" w:hAnsi="Consolas" w:cs="Consolas"/>
-                <w:sz w:val="20"/>
-                <w:szCs w:val="20"/>
-              </w:rPr>
-              <w:t xml:space="preserve"> </w:t>
-            </w:r>
-            <w:proofErr w:type="spellStart"/>
-            <w:r>
-              <w:rPr>
-                <w:rFonts w:ascii="Consolas" w:hAnsi="Consolas" w:cs="Consolas"/>
-                <w:sz w:val="20"/>
-                <w:szCs w:val="20"/>
-              </w:rPr>
-              <w:t>subnetted</w:t>
-            </w:r>
-            <w:proofErr w:type="spellEnd"/>
-            <w:r>
-              <w:rPr>
-                <w:rFonts w:ascii="Consolas" w:hAnsi="Consolas" w:cs="Consolas"/>
-                <w:sz w:val="20"/>
-                <w:szCs w:val="20"/>
-              </w:rPr>
-              <w:t xml:space="preserve">, 3 </w:t>
-            </w:r>
-            <w:proofErr w:type="spellStart"/>
-            <w:r>
-              <w:rPr>
-                <w:rFonts w:ascii="Consolas" w:hAnsi="Consolas" w:cs="Consolas"/>
-                <w:sz w:val="20"/>
-                <w:szCs w:val="20"/>
-              </w:rPr>
-              <w:t>subnets</w:t>
-            </w:r>
-            <w:proofErr w:type="spellEnd"/>
           </w:p>
           <w:p>
             <w:pPr>
@@ -18513,90 +17866,8 @@
                 <w:sz w:val="20"/>
                 <w:szCs w:val="20"/>
               </w:rPr>
-              <w:t xml:space="preserve">      172.10.0.0/16 </w:t>
+              <w:t xml:space="preserve">      172.10.0.0/16 is variably subnetted, 5 subnets, 5 masks</w:t>
             </w:r>
-            <w:proofErr w:type="spellStart"/>
-            <w:r>
-              <w:rPr>
-                <w:rFonts w:ascii="Consolas" w:hAnsi="Consolas" w:cs="Consolas"/>
-                <w:sz w:val="20"/>
-                <w:szCs w:val="20"/>
-              </w:rPr>
-              <w:t>is</w:t>
-            </w:r>
-            <w:proofErr w:type="spellEnd"/>
-            <w:r>
-              <w:rPr>
-                <w:rFonts w:ascii="Consolas" w:hAnsi="Consolas" w:cs="Consolas"/>
-                <w:sz w:val="20"/>
-                <w:szCs w:val="20"/>
-              </w:rPr>
-              <w:t xml:space="preserve"> </w:t>
-            </w:r>
-            <w:proofErr w:type="spellStart"/>
-            <w:r>
-              <w:rPr>
-                <w:rFonts w:ascii="Consolas" w:hAnsi="Consolas" w:cs="Consolas"/>
-                <w:sz w:val="20"/>
-                <w:szCs w:val="20"/>
-              </w:rPr>
-              <w:t>variably</w:t>
-            </w:r>
-            <w:proofErr w:type="spellEnd"/>
-            <w:r>
-              <w:rPr>
-                <w:rFonts w:ascii="Consolas" w:hAnsi="Consolas" w:cs="Consolas"/>
-                <w:sz w:val="20"/>
-                <w:szCs w:val="20"/>
-              </w:rPr>
-              <w:t xml:space="preserve"> </w:t>
-            </w:r>
-            <w:proofErr w:type="spellStart"/>
-            <w:r>
-              <w:rPr>
-                <w:rFonts w:ascii="Consolas" w:hAnsi="Consolas" w:cs="Consolas"/>
-                <w:sz w:val="20"/>
-                <w:szCs w:val="20"/>
-              </w:rPr>
-              <w:t>subnetted</w:t>
-            </w:r>
-            <w:proofErr w:type="spellEnd"/>
-            <w:r>
-              <w:rPr>
-                <w:rFonts w:ascii="Consolas" w:hAnsi="Consolas" w:cs="Consolas"/>
-                <w:sz w:val="20"/>
-                <w:szCs w:val="20"/>
-              </w:rPr>
-              <w:t xml:space="preserve">, 5 </w:t>
-            </w:r>
-            <w:proofErr w:type="spellStart"/>
-            <w:r>
-              <w:rPr>
-                <w:rFonts w:ascii="Consolas" w:hAnsi="Consolas" w:cs="Consolas"/>
-                <w:sz w:val="20"/>
-                <w:szCs w:val="20"/>
-              </w:rPr>
-              <w:t>subnets</w:t>
-            </w:r>
-            <w:proofErr w:type="spellEnd"/>
-            <w:r>
-              <w:rPr>
-                <w:rFonts w:ascii="Consolas" w:hAnsi="Consolas" w:cs="Consolas"/>
-                <w:sz w:val="20"/>
-                <w:szCs w:val="20"/>
-              </w:rPr>
-              <w:t xml:space="preserve">, 5 </w:t>
-            </w:r>
-            <w:proofErr w:type="spellStart"/>
-            <w:r>
-              <w:rPr>
-                <w:rFonts w:ascii="Consolas" w:hAnsi="Consolas" w:cs="Consolas"/>
-                <w:sz w:val="20"/>
-                <w:szCs w:val="20"/>
-              </w:rPr>
-              <w:t>masks</w:t>
-            </w:r>
-            <w:proofErr w:type="spellEnd"/>
           </w:p>
           <w:p>
             <w:pPr>
@@ -18715,54 +17986,8 @@
                 <w:sz w:val="20"/>
                 <w:szCs w:val="20"/>
               </w:rPr>
-              <w:t xml:space="preserve">      172.20.0.0/24 </w:t>
+              <w:t xml:space="preserve">      172.20.0.0/24 is subnetted, 5 subnets</w:t>
             </w:r>
-            <w:proofErr w:type="spellStart"/>
-            <w:r>
-              <w:rPr>
-                <w:rFonts w:ascii="Consolas" w:hAnsi="Consolas" w:cs="Consolas"/>
-                <w:sz w:val="20"/>
-                <w:szCs w:val="20"/>
-              </w:rPr>
-              <w:t>is</w:t>
-            </w:r>
-            <w:proofErr w:type="spellEnd"/>
-            <w:r>
-              <w:rPr>
-                <w:rFonts w:ascii="Consolas" w:hAnsi="Consolas" w:cs="Consolas"/>
-                <w:sz w:val="20"/>
-                <w:szCs w:val="20"/>
-              </w:rPr>
-              <w:t xml:space="preserve"> </w:t>
-            </w:r>
-            <w:proofErr w:type="spellStart"/>
-            <w:r>
-              <w:rPr>
-                <w:rFonts w:ascii="Consolas" w:hAnsi="Consolas" w:cs="Consolas"/>
-                <w:sz w:val="20"/>
-                <w:szCs w:val="20"/>
-              </w:rPr>
-              <w:t>subnetted</w:t>
-            </w:r>
-            <w:proofErr w:type="spellEnd"/>
-            <w:r>
-              <w:rPr>
-                <w:rFonts w:ascii="Consolas" w:hAnsi="Consolas" w:cs="Consolas"/>
-                <w:sz w:val="20"/>
-                <w:szCs w:val="20"/>
-              </w:rPr>
-              <w:t xml:space="preserve">, 5 </w:t>
-            </w:r>
-            <w:proofErr w:type="spellStart"/>
-            <w:r>
-              <w:rPr>
-                <w:rFonts w:ascii="Consolas" w:hAnsi="Consolas" w:cs="Consolas"/>
-                <w:sz w:val="20"/>
-                <w:szCs w:val="20"/>
-              </w:rPr>
-              <w:t>subnets</w:t>
-            </w:r>
-            <w:proofErr w:type="spellEnd"/>
           </w:p>
           <w:p>
             <w:pPr>
@@ -18881,90 +18106,8 @@
                 <w:sz w:val="20"/>
                 <w:szCs w:val="20"/>
               </w:rPr>
-              <w:t xml:space="preserve">      172.30.0.0/16 </w:t>
+              <w:t xml:space="preserve">      172.30.0.0/16 is variably subnetted, 2 subnets, 2 masks</w:t>
             </w:r>
-            <w:proofErr w:type="spellStart"/>
-            <w:r>
-              <w:rPr>
-                <w:rFonts w:ascii="Consolas" w:hAnsi="Consolas" w:cs="Consolas"/>
-                <w:sz w:val="20"/>
-                <w:szCs w:val="20"/>
-              </w:rPr>
-              <w:t>is</w:t>
-            </w:r>
-            <w:proofErr w:type="spellEnd"/>
-            <w:r>
-              <w:rPr>
-                <w:rFonts w:ascii="Consolas" w:hAnsi="Consolas" w:cs="Consolas"/>
-                <w:sz w:val="20"/>
-                <w:szCs w:val="20"/>
-              </w:rPr>
-              <w:t xml:space="preserve"> </w:t>
-            </w:r>
-            <w:proofErr w:type="spellStart"/>
-            <w:r>
-              <w:rPr>
-                <w:rFonts w:ascii="Consolas" w:hAnsi="Consolas" w:cs="Consolas"/>
-                <w:sz w:val="20"/>
-                <w:szCs w:val="20"/>
-              </w:rPr>
-              <w:t>variably</w:t>
-            </w:r>
-            <w:proofErr w:type="spellEnd"/>
-            <w:r>
-              <w:rPr>
-                <w:rFonts w:ascii="Consolas" w:hAnsi="Consolas" w:cs="Consolas"/>
-                <w:sz w:val="20"/>
-                <w:szCs w:val="20"/>
-              </w:rPr>
-              <w:t xml:space="preserve"> </w:t>
-            </w:r>
-            <w:proofErr w:type="spellStart"/>
-            <w:r>
-              <w:rPr>
-                <w:rFonts w:ascii="Consolas" w:hAnsi="Consolas" w:cs="Consolas"/>
-                <w:sz w:val="20"/>
-                <w:szCs w:val="20"/>
-              </w:rPr>
-              <w:t>subnetted</w:t>
-            </w:r>
-            <w:proofErr w:type="spellEnd"/>
-            <w:r>
-              <w:rPr>
-                <w:rFonts w:ascii="Consolas" w:hAnsi="Consolas" w:cs="Consolas"/>
-                <w:sz w:val="20"/>
-                <w:szCs w:val="20"/>
-              </w:rPr>
-              <w:t xml:space="preserve">, 2 </w:t>
-            </w:r>
-            <w:proofErr w:type="spellStart"/>
-            <w:r>
-              <w:rPr>
-                <w:rFonts w:ascii="Consolas" w:hAnsi="Consolas" w:cs="Consolas"/>
-                <w:sz w:val="20"/>
-                <w:szCs w:val="20"/>
-              </w:rPr>
-              <w:t>subnets</w:t>
-            </w:r>
-            <w:proofErr w:type="spellEnd"/>
-            <w:r>
-              <w:rPr>
-                <w:rFonts w:ascii="Consolas" w:hAnsi="Consolas" w:cs="Consolas"/>
-                <w:sz w:val="20"/>
-                <w:szCs w:val="20"/>
-              </w:rPr>
-              <w:t xml:space="preserve">, 2 </w:t>
-            </w:r>
-            <w:proofErr w:type="spellStart"/>
-            <w:r>
-              <w:rPr>
-                <w:rFonts w:ascii="Consolas" w:hAnsi="Consolas" w:cs="Consolas"/>
-                <w:sz w:val="20"/>
-                <w:szCs w:val="20"/>
-              </w:rPr>
-              <w:t>masks</w:t>
-            </w:r>
-            <w:proofErr w:type="spellEnd"/>
           </w:p>
           <w:p>
             <w:pPr>
@@ -19841,23 +18984,7 @@
           <w:color w:val="2E74B5" w:themeColor="accent1" w:themeShade="BF"/>
           <w:sz w:val="28"/>
         </w:rPr>
-        <w:t xml:space="preserve">Filterung von Routen: </w:t>
-      </w:r>
-      <w:proofErr w:type="spellStart"/>
-      <w:r>
-        <w:rPr>
-          <w:color w:val="2E74B5" w:themeColor="accent1" w:themeShade="BF"/>
-          <w:sz w:val="28"/>
-        </w:rPr>
-        <w:t>distribute</w:t>
-      </w:r>
-      <w:proofErr w:type="spellEnd"/>
-      <w:r>
-        <w:rPr>
-          <w:color w:val="2E74B5" w:themeColor="accent1" w:themeShade="BF"/>
-          <w:sz w:val="28"/>
-        </w:rPr>
-        <w:t>-list</w:t>
+        <w:t>Filterung von Routen</w:t>
       </w:r>
     </w:p>
     <w:tbl>
@@ -19948,6 +19075,21 @@
           <w:p>
             <w:pPr>
               <w:pStyle w:val="Listenabsatz"/>
+              <w:numPr>
+                <w:ilvl w:val="0"/>
+                <w:numId w:val="1"/>
+              </w:numPr>
+              <w:tabs>
+                <w:tab w:val="left" w:pos="5205"/>
+              </w:tabs>
+            </w:pPr>
+            <w:r>
+              <w:t>Type 3 LSA Filtering</w:t>
+            </w:r>
+          </w:p>
+          <w:p>
+            <w:pPr>
+              <w:pStyle w:val="Listenabsatz"/>
               <w:tabs>
                 <w:tab w:val="left" w:pos="5205"/>
               </w:tabs>
@@ -19999,10 +19141,11 @@
         <w:t>folgendes Szenario mit Hilfe des OSPF Befehls „distribute-list“</w:t>
       </w:r>
       <w:r>
-        <w:t xml:space="preserve"> und einer IP Prefix-List. Verwenden Sie keine ACLs zur Bearbeitung der Aufgabe.</w:t>
-      </w:r>
-      <w:bookmarkStart w:id="0" w:name="_GoBack"/>
-      <w:bookmarkEnd w:id="0"/>
+        <w:t xml:space="preserve"> und einer IP Prefix-List. Verwenden Sie keine ACLs zur Bearbeitung der </w:t>
+      </w:r>
+      <w:r>
+        <w:t>Aufgabe.</w:t>
+      </w:r>
       <w:r>
         <w:br/>
       </w:r>
@@ -20059,6 +19202,70 @@
       </w:r>
       <w:r>
         <w:t>soll nicht nach OSPF propagiert werden.</w:t>
+      </w:r>
+    </w:p>
+    <w:p>
+      <w:pPr>
+        <w:pStyle w:val="Listenabsatz"/>
+        <w:tabs>
+          <w:tab w:val="left" w:pos="5205"/>
+        </w:tabs>
+      </w:pPr>
+    </w:p>
+    <w:p>
+      <w:pPr>
+        <w:pStyle w:val="Listenabsatz"/>
+        <w:numPr>
+          <w:ilvl w:val="0"/>
+          <w:numId w:val="9"/>
+        </w:numPr>
+        <w:tabs>
+          <w:tab w:val="left" w:pos="5205"/>
+        </w:tabs>
+      </w:pPr>
+      <w:r>
+        <w:t>Setzen Sie folgende Type 3 LSA Filter:</w:t>
+      </w:r>
+    </w:p>
+    <w:p>
+      <w:pPr>
+        <w:pStyle w:val="Listenabsatz"/>
+        <w:tabs>
+          <w:tab w:val="left" w:pos="5205"/>
+        </w:tabs>
+        <w:ind w:left="1440"/>
+      </w:pPr>
+    </w:p>
+    <w:p>
+      <w:pPr>
+        <w:pStyle w:val="Listenabsatz"/>
+        <w:numPr>
+          <w:ilvl w:val="1"/>
+          <w:numId w:val="9"/>
+        </w:numPr>
+        <w:tabs>
+          <w:tab w:val="left" w:pos="5205"/>
+        </w:tabs>
+      </w:pPr>
+      <w:r>
+        <w:t>Das Netz 172.20.50.7/24 soll  die Area 20 nicht verlassen.</w:t>
+      </w:r>
+    </w:p>
+    <w:p>
+      <w:pPr>
+        <w:pStyle w:val="Listenabsatz"/>
+        <w:numPr>
+          <w:ilvl w:val="1"/>
+          <w:numId w:val="9"/>
+        </w:numPr>
+        <w:tabs>
+          <w:tab w:val="left" w:pos="5205"/>
+        </w:tabs>
+      </w:pPr>
+      <w:bookmarkStart w:id="0" w:name="_GoBack"/>
+      <w:bookmarkEnd w:id="0"/>
+      <w:r>
+        <w:t>Das Netz 10.1.5.0/24  soll nicht in die Area 20  geflutet werden.</w:t>
       </w:r>
     </w:p>
     <w:p>
@@ -20323,6 +19530,28 @@
       </w:r>
       <w:r>
         <w:t>sollen über Router R8 weitergeleitet werden.</w:t>
+      </w:r>
+    </w:p>
+    <w:p>
+      <w:pPr>
+        <w:tabs>
+          <w:tab w:val="left" w:pos="5205"/>
+        </w:tabs>
+      </w:pPr>
+    </w:p>
+    <w:p>
+      <w:pPr>
+        <w:rPr>
+          <w:color w:val="2E74B5" w:themeColor="accent1" w:themeShade="BF"/>
+          <w:sz w:val="28"/>
+        </w:rPr>
+      </w:pPr>
+      <w:r>
+        <w:rPr>
+          <w:color w:val="2E74B5" w:themeColor="accent1" w:themeShade="BF"/>
+          <w:sz w:val="28"/>
+        </w:rPr>
+        <w:br w:type="page"/>
       </w:r>
     </w:p>
     <w:p>
@@ -20875,7 +20104,7 @@
                       </a:xfrm>
                     </wpg:grpSpPr>
                     <wps:wsp>
-                      <wps:cNvPr id="1" name="Rechteck 1"/>
+                      <wps:cNvPr id="2" name="Rechteck 1"/>
                       <wps:cNvSpPr/>
                       <wps:spPr>
                         <a:xfrm>
@@ -20918,7 +20147,7 @@
                       </wps:bodyPr>
                     </wps:wsp>
                     <wps:wsp>
-                      <wps:cNvPr id="2" name="Textfeld 2"/>
+                      <wps:cNvPr id="3" name="Textfeld 2"/>
                       <wps:cNvSpPr txBox="1">
                         <a:spLocks noChangeArrowheads="1"/>
                       </wps:cNvSpPr>
@@ -20962,7 +20191,7 @@
                       </wps:bodyPr>
                     </wps:wsp>
                     <wps:wsp>
-                      <wps:cNvPr id="3" name="Textfeld 2"/>
+                      <wps:cNvPr id="4" name="Textfeld 2"/>
                       <wps:cNvSpPr txBox="1">
                         <a:spLocks noChangeArrowheads="1"/>
                       </wps:cNvSpPr>
@@ -21004,7 +20233,7 @@
                       </wps:bodyPr>
                     </wps:wsp>
                     <wps:wsp>
-                      <wps:cNvPr id="4" name="Textfeld 2"/>
+                      <wps:cNvPr id="5" name="Textfeld 2"/>
                       <wps:cNvSpPr txBox="1">
                         <a:spLocks noChangeArrowheads="1"/>
                       </wps:cNvSpPr>
@@ -21059,13 +20288,13 @@
         </mc:Choice>
         <mc:Fallback>
           <w:pict>
-            <v:group w14:anchorId="16E2A3F7" id="Gruppieren 7" o:spid="_x0000_s1216" style="position:absolute;margin-left:.65pt;margin-top:-35.4pt;width:594pt;height:63.6pt;z-index:251659264;mso-position-horizontal-relative:page;mso-width-relative:margin" coordsize="75438,8077" o:gfxdata="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">
-              <v:rect id="Rechteck 1" o:spid="_x0000_s1217" style="position:absolute;width:75438;height:7010;visibility:visible;mso-wrap-style:square;v-text-anchor:middle" o:gfxdata="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" fillcolor="black [3213]" strokecolor="black [3213]" strokeweight="1pt"/>
+            <v:group w14:anchorId="16E2A3F7" id="Gruppieren 7" o:spid="_x0000_s1214" style="position:absolute;margin-left:.65pt;margin-top:-35.4pt;width:594pt;height:63.6pt;z-index:251659264;mso-position-horizontal-relative:page;mso-width-relative:margin" coordsize="75438,8077" o:gfxdata="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">
+              <v:rect id="Rechteck 1" o:spid="_x0000_s1215" style="position:absolute;width:75438;height:7010;visibility:visible;mso-wrap-style:square;v-text-anchor:middle" o:gfxdata="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" fillcolor="black [3213]" strokecolor="black [3213]" strokeweight="1pt"/>
               <v:shapetype id="_x0000_t202" coordsize="21600,21600" o:spt="202" path="m,l,21600r21600,l21600,xe">
                 <v:stroke joinstyle="miter"/>
                 <v:path gradientshapeok="t" o:connecttype="rect"/>
               </v:shapetype>
-              <v:shape id="_x0000_s1218" type="#_x0000_t202" style="position:absolute;left:2000;top:3048;width:23044;height:3962;visibility:visible;mso-wrap-style:square;v-text-anchor:top" o:gfxdata="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" filled="f" stroked="f">
+              <v:shape id="_x0000_s1216" type="#_x0000_t202" style="position:absolute;left:2000;top:3048;width:23044;height:3962;visibility:visible;mso-wrap-style:square;v-text-anchor:top" o:gfxdata="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" filled="f" stroked="f">
                 <v:textbox>
                   <w:txbxContent>
                     <w:p>
@@ -21086,7 +20315,7 @@
                   </w:txbxContent>
                 </v:textbox>
               </v:shape>
-              <v:shape id="_x0000_s1219" type="#_x0000_t202" style="position:absolute;left:11620;top:1905;width:23044;height:3860;visibility:visible;mso-wrap-style:square;v-text-anchor:top" o:gfxdata="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" filled="f" stroked="f">
+              <v:shape id="_x0000_s1217" type="#_x0000_t202" style="position:absolute;left:11620;top:1905;width:23044;height:3860;visibility:visible;mso-wrap-style:square;v-text-anchor:top" o:gfxdata="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" filled="f" stroked="f">
                 <v:textbox style="mso-fit-shape-to-text:t">
                   <w:txbxContent>
                     <w:p>
@@ -21105,7 +20334,7 @@
                   </w:txbxContent>
                 </v:textbox>
               </v:shape>
-              <v:shape id="_x0000_s1220" type="#_x0000_t202" style="position:absolute;left:59055;top:3048;width:13411;height:5029;visibility:visible;mso-wrap-style:square;v-text-anchor:top" o:gfxdata="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" filled="f" stroked="f">
+              <v:shape id="_x0000_s1218" type="#_x0000_t202" style="position:absolute;left:59055;top:3048;width:13411;height:5029;visibility:visible;mso-wrap-style:square;v-text-anchor:top" o:gfxdata="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" filled="f" stroked="f">
                 <v:textbox style="mso-fit-shape-to-text:t">
                   <w:txbxContent>
                     <w:p>
@@ -23198,7 +22427,7 @@
 </file>
 
 <file path=customXml/itemProps1.xml><?xml version="1.0" encoding="utf-8"?>
-<ds:datastoreItem xmlns:ds="http://schemas.openxmlformats.org/officeDocument/2006/customXml" ds:itemID="{8E8EA3C2-E85F-466C-B511-F39C20D4AAFA}">
+<ds:datastoreItem xmlns:ds="http://schemas.openxmlformats.org/officeDocument/2006/customXml" ds:itemID="{EEA0A2B1-6268-41B7-8744-1B17B704CC8C}">
   <ds:schemaRefs>
     <ds:schemaRef ds:uri="http://schemas.openxmlformats.org/officeDocument/2006/bibliography"/>
   </ds:schemaRefs>

</xml_diff>

<commit_message>
OSPF Lab: Fixed some Layout Errors
</commit_message>
<xml_diff>
--- a/OSPF Lab/OSPF Lab.docx
+++ b/OSPF Lab/OSPF Lab.docx
@@ -339,7 +339,15 @@
         </w:tabs>
       </w:pPr>
       <w:r>
-        <w:t>OSPF distribute-list</w:t>
+        <w:t xml:space="preserve">OSPF </w:t>
+      </w:r>
+      <w:proofErr w:type="spellStart"/>
+      <w:r>
+        <w:t>distribute</w:t>
+      </w:r>
+      <w:proofErr w:type="spellEnd"/>
+      <w:r>
+        <w:t>-list</w:t>
       </w:r>
     </w:p>
     <w:p>
@@ -399,7 +407,35 @@
         <w:rPr>
           <w:color w:val="2E74B5" w:themeColor="accent1" w:themeShade="BF"/>
         </w:rPr>
-        <w:t>Route-Maps/ Policy Based Routing</w:t>
+        <w:t xml:space="preserve">Route-Maps/ </w:t>
+      </w:r>
+      <w:proofErr w:type="spellStart"/>
+      <w:r>
+        <w:rPr>
+          <w:color w:val="2E74B5" w:themeColor="accent1" w:themeShade="BF"/>
+        </w:rPr>
+        <w:t>Policy</w:t>
+      </w:r>
+      <w:proofErr w:type="spellEnd"/>
+      <w:r>
+        <w:rPr>
+          <w:color w:val="2E74B5" w:themeColor="accent1" w:themeShade="BF"/>
+        </w:rPr>
+        <w:t xml:space="preserve"> </w:t>
+      </w:r>
+      <w:proofErr w:type="spellStart"/>
+      <w:r>
+        <w:rPr>
+          <w:color w:val="2E74B5" w:themeColor="accent1" w:themeShade="BF"/>
+        </w:rPr>
+        <w:t>Based</w:t>
+      </w:r>
+      <w:proofErr w:type="spellEnd"/>
+      <w:r>
+        <w:rPr>
+          <w:color w:val="2E74B5" w:themeColor="accent1" w:themeShade="BF"/>
+        </w:rPr>
+        <w:t xml:space="preserve"> Routing</w:t>
       </w:r>
       <w:r>
         <w:t>)</w:t>
@@ -432,7 +468,23 @@
         </w:tabs>
       </w:pPr>
       <w:r>
-        <w:t>Path Control/ Policy Based Routing</w:t>
+        <w:t xml:space="preserve">Path Control/ </w:t>
+      </w:r>
+      <w:proofErr w:type="spellStart"/>
+      <w:r>
+        <w:t>Policy</w:t>
+      </w:r>
+      <w:proofErr w:type="spellEnd"/>
+      <w:r>
+        <w:t xml:space="preserve"> </w:t>
+      </w:r>
+      <w:proofErr w:type="spellStart"/>
+      <w:r>
+        <w:t>Based</w:t>
+      </w:r>
+      <w:proofErr w:type="spellEnd"/>
+      <w:r>
+        <w:t xml:space="preserve"> Routing</w:t>
       </w:r>
       <w:r>
         <w:br/>
@@ -4202,7 +4254,20 @@
                                 <w:color w:val="2F5496" w:themeColor="accent5" w:themeShade="BF"/>
                               </w:rPr>
                               <w:br/>
-                              <w:t>Totally Stub</w:t>
+                            </w:r>
+                            <w:proofErr w:type="spellStart"/>
+                            <w:r>
+                              <w:rPr>
+                                <w:color w:val="2F5496" w:themeColor="accent5" w:themeShade="BF"/>
+                              </w:rPr>
+                              <w:t>Totally</w:t>
+                            </w:r>
+                            <w:proofErr w:type="spellEnd"/>
+                            <w:r>
+                              <w:rPr>
+                                <w:color w:val="2F5496" w:themeColor="accent5" w:themeShade="BF"/>
+                              </w:rPr>
+                              <w:t xml:space="preserve"> Stub</w:t>
                             </w:r>
                           </w:p>
                         </w:txbxContent>
@@ -4245,7 +4310,20 @@
                           <w:color w:val="2F5496" w:themeColor="accent5" w:themeShade="BF"/>
                         </w:rPr>
                         <w:br/>
-                        <w:t>Totally Stub</w:t>
+                      </w:r>
+                      <w:proofErr w:type="spellStart"/>
+                      <w:r>
+                        <w:rPr>
+                          <w:color w:val="2F5496" w:themeColor="accent5" w:themeShade="BF"/>
+                        </w:rPr>
+                        <w:t>Totally</w:t>
+                      </w:r>
+                      <w:proofErr w:type="spellEnd"/>
+                      <w:r>
+                        <w:rPr>
+                          <w:color w:val="2F5496" w:themeColor="accent5" w:themeShade="BF"/>
+                        </w:rPr>
+                        <w:t xml:space="preserve"> Stub</w:t>
                       </w:r>
                     </w:p>
                   </w:txbxContent>
@@ -16147,7 +16225,10 @@
         <w:t>802.1Q</w:t>
       </w:r>
       <w:r>
-        <w:t xml:space="preserve"> Tag sind Trunks, die dahinter liegende Netze simulieren. Die Konfiguration der Switche ist für dieses Lab nicht erforderlich.</w:t>
+        <w:t xml:space="preserve"> Tag sind Trunks, die dahinter liegende Netze simulieren</w:t>
+      </w:r>
+      <w:r>
+        <w:t>.</w:t>
       </w:r>
     </w:p>
     <w:p>
@@ -16267,6 +16348,87 @@
         <w:tab/>
         <w:t>10.10.10.10</w:t>
       </w:r>
+    </w:p>
+    <w:p/>
+    <w:p>
+      <w:r>
+        <w:t>Auf den Switchen sind folgende Befehle auf de</w:t>
+      </w:r>
+      <w:r>
+        <w:t>n jeweiligen</w:t>
+      </w:r>
+      <w:r>
+        <w:t xml:space="preserve"> Interface</w:t>
+      </w:r>
+      <w:r>
+        <w:t>s</w:t>
+      </w:r>
+      <w:r>
+        <w:t xml:space="preserve"> Richtung EIGRP Router notwendig:</w:t>
+      </w:r>
+    </w:p>
+    <w:p>
+      <w:pPr>
+        <w:pStyle w:val="Listenabsatz"/>
+        <w:numPr>
+          <w:ilvl w:val="0"/>
+          <w:numId w:val="14"/>
+        </w:numPr>
+      </w:pPr>
+      <w:proofErr w:type="spellStart"/>
+      <w:r>
+        <w:t>switchport</w:t>
+      </w:r>
+      <w:proofErr w:type="spellEnd"/>
+      <w:r>
+        <w:t xml:space="preserve"> </w:t>
+      </w:r>
+      <w:proofErr w:type="spellStart"/>
+      <w:r>
+        <w:t>trunk</w:t>
+      </w:r>
+      <w:proofErr w:type="spellEnd"/>
+      <w:r>
+        <w:t xml:space="preserve"> </w:t>
+      </w:r>
+      <w:proofErr w:type="spellStart"/>
+      <w:r>
+        <w:t>encapsulation</w:t>
+      </w:r>
+      <w:proofErr w:type="spellEnd"/>
+      <w:r>
+        <w:t xml:space="preserve"> dot1q</w:t>
+      </w:r>
+    </w:p>
+    <w:p>
+      <w:pPr>
+        <w:pStyle w:val="Listenabsatz"/>
+        <w:numPr>
+          <w:ilvl w:val="0"/>
+          <w:numId w:val="14"/>
+        </w:numPr>
+      </w:pPr>
+      <w:proofErr w:type="spellStart"/>
+      <w:r>
+        <w:t>switchport</w:t>
+      </w:r>
+      <w:proofErr w:type="spellEnd"/>
+      <w:r>
+        <w:t xml:space="preserve"> </w:t>
+      </w:r>
+      <w:proofErr w:type="spellStart"/>
+      <w:r>
+        <w:t>mode</w:t>
+      </w:r>
+      <w:proofErr w:type="spellEnd"/>
+      <w:r>
+        <w:t xml:space="preserve"> </w:t>
+      </w:r>
+      <w:proofErr w:type="spellStart"/>
+      <w:r>
+        <w:t>trunk</w:t>
+      </w:r>
+      <w:proofErr w:type="spellEnd"/>
     </w:p>
     <w:p>
       <w:r>
@@ -16554,10 +16716,26 @@
         <w:t xml:space="preserve"> </w:t>
       </w:r>
       <w:r>
-        <w:t>bei der Konfiguration die Totally Stub Area (10) sowie die NSSA (30).</w:t>
-      </w:r>
-      <w:r>
-        <w:t xml:space="preserve"> Vermeiden Sie die Nutzung des „network“ Statements bei OSPF.</w:t>
+        <w:t xml:space="preserve">bei der Konfiguration die </w:t>
+      </w:r>
+      <w:proofErr w:type="spellStart"/>
+      <w:r>
+        <w:t>Totally</w:t>
+      </w:r>
+      <w:proofErr w:type="spellEnd"/>
+      <w:r>
+        <w:t xml:space="preserve"> Stub Area (10) sowie die NSSA (30).</w:t>
+      </w:r>
+      <w:r>
+        <w:t xml:space="preserve"> Vermeiden Sie die Nutzung des „</w:t>
+      </w:r>
+      <w:proofErr w:type="spellStart"/>
+      <w:r>
+        <w:t>network</w:t>
+      </w:r>
+      <w:proofErr w:type="spellEnd"/>
+      <w:r>
+        <w:t>“ Statements bei OSPF.</w:t>
       </w:r>
       <w:r>
         <w:t xml:space="preserve"> Lassen Sie </w:t>
@@ -16685,11 +16863,33 @@
                 <w:rFonts w:ascii="Consolas" w:hAnsi="Consolas" w:cs="Consolas"/>
               </w:rPr>
             </w:pPr>
+            <w:proofErr w:type="spellStart"/>
             <w:r>
               <w:rPr>
                 <w:rFonts w:ascii="Consolas" w:hAnsi="Consolas" w:cs="Consolas"/>
               </w:rPr>
-              <w:t>router eigrp 1</w:t>
+              <w:t>router</w:t>
+            </w:r>
+            <w:proofErr w:type="spellEnd"/>
+            <w:r>
+              <w:rPr>
+                <w:rFonts w:ascii="Consolas" w:hAnsi="Consolas" w:cs="Consolas"/>
+              </w:rPr>
+              <w:t xml:space="preserve"> </w:t>
+            </w:r>
+            <w:proofErr w:type="spellStart"/>
+            <w:r>
+              <w:rPr>
+                <w:rFonts w:ascii="Consolas" w:hAnsi="Consolas" w:cs="Consolas"/>
+              </w:rPr>
+              <w:t>eigrp</w:t>
+            </w:r>
+            <w:proofErr w:type="spellEnd"/>
+            <w:r>
+              <w:rPr>
+                <w:rFonts w:ascii="Consolas" w:hAnsi="Consolas" w:cs="Consolas"/>
+              </w:rPr>
+              <w:t xml:space="preserve"> 1</w:t>
             </w:r>
           </w:p>
           <w:p>
@@ -16702,11 +16902,19 @@
                 <w:rFonts w:ascii="Consolas" w:hAnsi="Consolas" w:cs="Consolas"/>
               </w:rPr>
             </w:pPr>
+            <w:proofErr w:type="spellStart"/>
             <w:r>
               <w:rPr>
                 <w:rFonts w:ascii="Consolas" w:hAnsi="Consolas" w:cs="Consolas"/>
               </w:rPr>
-              <w:t>network 10.10.11.0 0.0.0.255</w:t>
+              <w:t>network</w:t>
+            </w:r>
+            <w:proofErr w:type="spellEnd"/>
+            <w:r>
+              <w:rPr>
+                <w:rFonts w:ascii="Consolas" w:hAnsi="Consolas" w:cs="Consolas"/>
+              </w:rPr>
+              <w:t xml:space="preserve"> 10.10.11.0 0.0.0.255</w:t>
             </w:r>
           </w:p>
           <w:p>
@@ -16790,11 +16998,33 @@
                 <w:rFonts w:ascii="Consolas" w:hAnsi="Consolas" w:cs="Consolas"/>
               </w:rPr>
             </w:pPr>
+            <w:proofErr w:type="spellStart"/>
             <w:r>
               <w:rPr>
                 <w:rFonts w:ascii="Consolas" w:hAnsi="Consolas" w:cs="Consolas"/>
               </w:rPr>
-              <w:t>router eigrp 1</w:t>
+              <w:t>router</w:t>
+            </w:r>
+            <w:proofErr w:type="spellEnd"/>
+            <w:r>
+              <w:rPr>
+                <w:rFonts w:ascii="Consolas" w:hAnsi="Consolas" w:cs="Consolas"/>
+              </w:rPr>
+              <w:t xml:space="preserve"> </w:t>
+            </w:r>
+            <w:proofErr w:type="spellStart"/>
+            <w:r>
+              <w:rPr>
+                <w:rFonts w:ascii="Consolas" w:hAnsi="Consolas" w:cs="Consolas"/>
+              </w:rPr>
+              <w:t>eigrp</w:t>
+            </w:r>
+            <w:proofErr w:type="spellEnd"/>
+            <w:r>
+              <w:rPr>
+                <w:rFonts w:ascii="Consolas" w:hAnsi="Consolas" w:cs="Consolas"/>
+              </w:rPr>
+              <w:t xml:space="preserve"> 1</w:t>
             </w:r>
           </w:p>
           <w:p>
@@ -16807,11 +17037,19 @@
                 <w:rFonts w:ascii="Consolas" w:hAnsi="Consolas" w:cs="Consolas"/>
               </w:rPr>
             </w:pPr>
+            <w:proofErr w:type="spellStart"/>
             <w:r>
               <w:rPr>
                 <w:rFonts w:ascii="Consolas" w:hAnsi="Consolas" w:cs="Consolas"/>
               </w:rPr>
-              <w:t>network 10.10.11.0 0.0.0.255</w:t>
+              <w:t>network</w:t>
+            </w:r>
+            <w:proofErr w:type="spellEnd"/>
+            <w:r>
+              <w:rPr>
+                <w:rFonts w:ascii="Consolas" w:hAnsi="Consolas" w:cs="Consolas"/>
+              </w:rPr>
+              <w:t xml:space="preserve"> 10.10.11.0 0.0.0.255</w:t>
             </w:r>
           </w:p>
           <w:p>
@@ -16824,11 +17062,19 @@
                 <w:rFonts w:ascii="Consolas" w:hAnsi="Consolas" w:cs="Consolas"/>
               </w:rPr>
             </w:pPr>
+            <w:proofErr w:type="spellStart"/>
             <w:r>
               <w:rPr>
                 <w:rFonts w:ascii="Consolas" w:hAnsi="Consolas" w:cs="Consolas"/>
               </w:rPr>
-              <w:t>network 80.0.10.0 0.0.0.255</w:t>
+              <w:t>network</w:t>
+            </w:r>
+            <w:proofErr w:type="spellEnd"/>
+            <w:r>
+              <w:rPr>
+                <w:rFonts w:ascii="Consolas" w:hAnsi="Consolas" w:cs="Consolas"/>
+              </w:rPr>
+              <w:t xml:space="preserve"> 80.0.10.0 0.0.0.255</w:t>
             </w:r>
           </w:p>
           <w:p>
@@ -16841,11 +17087,19 @@
                 <w:rFonts w:ascii="Consolas" w:hAnsi="Consolas" w:cs="Consolas"/>
               </w:rPr>
             </w:pPr>
+            <w:proofErr w:type="spellStart"/>
             <w:r>
               <w:rPr>
                 <w:rFonts w:ascii="Consolas" w:hAnsi="Consolas" w:cs="Consolas"/>
               </w:rPr>
-              <w:t>network 80.0.20.0 0.0.0.255</w:t>
+              <w:t>network</w:t>
+            </w:r>
+            <w:proofErr w:type="spellEnd"/>
+            <w:r>
+              <w:rPr>
+                <w:rFonts w:ascii="Consolas" w:hAnsi="Consolas" w:cs="Consolas"/>
+              </w:rPr>
+              <w:t xml:space="preserve"> 80.0.20.0 0.0.0.255</w:t>
             </w:r>
           </w:p>
           <w:p>
@@ -16858,11 +17112,19 @@
                 <w:rFonts w:ascii="Consolas" w:hAnsi="Consolas" w:cs="Consolas"/>
               </w:rPr>
             </w:pPr>
+            <w:proofErr w:type="spellStart"/>
             <w:r>
               <w:rPr>
                 <w:rFonts w:ascii="Consolas" w:hAnsi="Consolas" w:cs="Consolas"/>
               </w:rPr>
-              <w:t>network 80.0.</w:t>
+              <w:t>network</w:t>
+            </w:r>
+            <w:proofErr w:type="spellEnd"/>
+            <w:r>
+              <w:rPr>
+                <w:rFonts w:ascii="Consolas" w:hAnsi="Consolas" w:cs="Consolas"/>
+              </w:rPr>
+              <w:t xml:space="preserve"> 80.0.</w:t>
             </w:r>
             <w:r>
               <w:rPr>
@@ -16912,11 +17174,19 @@
                 <w:rFonts w:ascii="Consolas" w:hAnsi="Consolas" w:cs="Consolas"/>
               </w:rPr>
             </w:pPr>
+            <w:proofErr w:type="spellStart"/>
             <w:r>
               <w:rPr>
                 <w:rFonts w:ascii="Consolas" w:hAnsi="Consolas" w:cs="Consolas"/>
               </w:rPr>
-              <w:t>ip route 0.0.0.0 0.0.0.0</w:t>
+              <w:t>ip</w:t>
+            </w:r>
+            <w:proofErr w:type="spellEnd"/>
+            <w:r>
+              <w:rPr>
+                <w:rFonts w:ascii="Consolas" w:hAnsi="Consolas" w:cs="Consolas"/>
+              </w:rPr>
+              <w:t xml:space="preserve"> route 0.0.0.0 0.0.0.0</w:t>
             </w:r>
             <w:r>
               <w:rPr>
@@ -17123,8 +17393,18 @@
                 <w:sz w:val="20"/>
                 <w:szCs w:val="20"/>
               </w:rPr>
-              <w:t>show ip</w:t>
+              <w:t xml:space="preserve">show </w:t>
             </w:r>
+            <w:proofErr w:type="spellStart"/>
+            <w:r>
+              <w:rPr>
+                <w:rFonts w:ascii="Consolas" w:hAnsi="Consolas" w:cs="Consolas"/>
+                <w:sz w:val="20"/>
+                <w:szCs w:val="20"/>
+              </w:rPr>
+              <w:t>ip</w:t>
+            </w:r>
+            <w:proofErr w:type="spellEnd"/>
             <w:r>
               <w:rPr>
                 <w:rFonts w:ascii="Consolas" w:hAnsi="Consolas" w:cs="Consolas"/>
@@ -17203,7 +17483,259 @@
                 <w:sz w:val="20"/>
                 <w:szCs w:val="20"/>
               </w:rPr>
-              <w:t>Gateway of last resort is not set</w:t>
+              <w:t xml:space="preserve">Gateway </w:t>
+            </w:r>
+            <w:proofErr w:type="spellStart"/>
+            <w:r>
+              <w:rPr>
+                <w:rFonts w:ascii="Consolas" w:hAnsi="Consolas" w:cs="Consolas"/>
+                <w:sz w:val="20"/>
+                <w:szCs w:val="20"/>
+              </w:rPr>
+              <w:t>of</w:t>
+            </w:r>
+            <w:proofErr w:type="spellEnd"/>
+            <w:r>
+              <w:rPr>
+                <w:rFonts w:ascii="Consolas" w:hAnsi="Consolas" w:cs="Consolas"/>
+                <w:sz w:val="20"/>
+                <w:szCs w:val="20"/>
+              </w:rPr>
+              <w:t xml:space="preserve"> last </w:t>
+            </w:r>
+            <w:proofErr w:type="spellStart"/>
+            <w:r>
+              <w:rPr>
+                <w:rFonts w:ascii="Consolas" w:hAnsi="Consolas" w:cs="Consolas"/>
+                <w:sz w:val="20"/>
+                <w:szCs w:val="20"/>
+              </w:rPr>
+              <w:t>resort</w:t>
+            </w:r>
+            <w:proofErr w:type="spellEnd"/>
+            <w:r>
+              <w:rPr>
+                <w:rFonts w:ascii="Consolas" w:hAnsi="Consolas" w:cs="Consolas"/>
+                <w:sz w:val="20"/>
+                <w:szCs w:val="20"/>
+              </w:rPr>
+              <w:t xml:space="preserve"> </w:t>
+            </w:r>
+            <w:proofErr w:type="spellStart"/>
+            <w:r>
+              <w:rPr>
+                <w:rFonts w:ascii="Consolas" w:hAnsi="Consolas" w:cs="Consolas"/>
+                <w:sz w:val="20"/>
+                <w:szCs w:val="20"/>
+              </w:rPr>
+              <w:t>is</w:t>
+            </w:r>
+            <w:proofErr w:type="spellEnd"/>
+            <w:r>
+              <w:rPr>
+                <w:rFonts w:ascii="Consolas" w:hAnsi="Consolas" w:cs="Consolas"/>
+                <w:sz w:val="20"/>
+                <w:szCs w:val="20"/>
+              </w:rPr>
+              <w:t xml:space="preserve"> not </w:t>
+            </w:r>
+            <w:proofErr w:type="spellStart"/>
+            <w:r>
+              <w:rPr>
+                <w:rFonts w:ascii="Consolas" w:hAnsi="Consolas" w:cs="Consolas"/>
+                <w:sz w:val="20"/>
+                <w:szCs w:val="20"/>
+              </w:rPr>
+              <w:t>set</w:t>
+            </w:r>
+            <w:proofErr w:type="spellEnd"/>
+          </w:p>
+          <w:p>
+            <w:pPr>
+              <w:tabs>
+                <w:tab w:val="left" w:pos="5205"/>
+              </w:tabs>
+              <w:rPr>
+                <w:rFonts w:ascii="Consolas" w:hAnsi="Consolas" w:cs="Consolas"/>
+                <w:sz w:val="20"/>
+                <w:szCs w:val="20"/>
+              </w:rPr>
+            </w:pPr>
+          </w:p>
+          <w:p>
+            <w:pPr>
+              <w:tabs>
+                <w:tab w:val="left" w:pos="5205"/>
+              </w:tabs>
+              <w:rPr>
+                <w:rFonts w:ascii="Consolas" w:hAnsi="Consolas" w:cs="Consolas"/>
+                <w:sz w:val="20"/>
+                <w:szCs w:val="20"/>
+              </w:rPr>
+            </w:pPr>
+            <w:r>
+              <w:rPr>
+                <w:rFonts w:ascii="Consolas" w:hAnsi="Consolas" w:cs="Consolas"/>
+                <w:sz w:val="20"/>
+                <w:szCs w:val="20"/>
+              </w:rPr>
+              <w:t xml:space="preserve">      10.0.0.0/8 </w:t>
+            </w:r>
+            <w:proofErr w:type="spellStart"/>
+            <w:r>
+              <w:rPr>
+                <w:rFonts w:ascii="Consolas" w:hAnsi="Consolas" w:cs="Consolas"/>
+                <w:sz w:val="20"/>
+                <w:szCs w:val="20"/>
+              </w:rPr>
+              <w:t>is</w:t>
+            </w:r>
+            <w:proofErr w:type="spellEnd"/>
+            <w:r>
+              <w:rPr>
+                <w:rFonts w:ascii="Consolas" w:hAnsi="Consolas" w:cs="Consolas"/>
+                <w:sz w:val="20"/>
+                <w:szCs w:val="20"/>
+              </w:rPr>
+              <w:t xml:space="preserve"> </w:t>
+            </w:r>
+            <w:proofErr w:type="spellStart"/>
+            <w:r>
+              <w:rPr>
+                <w:rFonts w:ascii="Consolas" w:hAnsi="Consolas" w:cs="Consolas"/>
+                <w:sz w:val="20"/>
+                <w:szCs w:val="20"/>
+              </w:rPr>
+              <w:t>variably</w:t>
+            </w:r>
+            <w:proofErr w:type="spellEnd"/>
+            <w:r>
+              <w:rPr>
+                <w:rFonts w:ascii="Consolas" w:hAnsi="Consolas" w:cs="Consolas"/>
+                <w:sz w:val="20"/>
+                <w:szCs w:val="20"/>
+              </w:rPr>
+              <w:t xml:space="preserve"> </w:t>
+            </w:r>
+            <w:proofErr w:type="spellStart"/>
+            <w:r>
+              <w:rPr>
+                <w:rFonts w:ascii="Consolas" w:hAnsi="Consolas" w:cs="Consolas"/>
+                <w:sz w:val="20"/>
+                <w:szCs w:val="20"/>
+              </w:rPr>
+              <w:t>subnetted</w:t>
+            </w:r>
+            <w:proofErr w:type="spellEnd"/>
+            <w:r>
+              <w:rPr>
+                <w:rFonts w:ascii="Consolas" w:hAnsi="Consolas" w:cs="Consolas"/>
+                <w:sz w:val="20"/>
+                <w:szCs w:val="20"/>
+              </w:rPr>
+              <w:t xml:space="preserve">, 18 </w:t>
+            </w:r>
+            <w:proofErr w:type="spellStart"/>
+            <w:r>
+              <w:rPr>
+                <w:rFonts w:ascii="Consolas" w:hAnsi="Consolas" w:cs="Consolas"/>
+                <w:sz w:val="20"/>
+                <w:szCs w:val="20"/>
+              </w:rPr>
+              <w:t>subnets</w:t>
+            </w:r>
+            <w:proofErr w:type="spellEnd"/>
+            <w:r>
+              <w:rPr>
+                <w:rFonts w:ascii="Consolas" w:hAnsi="Consolas" w:cs="Consolas"/>
+                <w:sz w:val="20"/>
+                <w:szCs w:val="20"/>
+              </w:rPr>
+              <w:t xml:space="preserve">, 2 </w:t>
+            </w:r>
+            <w:proofErr w:type="spellStart"/>
+            <w:r>
+              <w:rPr>
+                <w:rFonts w:ascii="Consolas" w:hAnsi="Consolas" w:cs="Consolas"/>
+                <w:sz w:val="20"/>
+                <w:szCs w:val="20"/>
+              </w:rPr>
+              <w:t>masks</w:t>
+            </w:r>
+            <w:proofErr w:type="spellEnd"/>
+          </w:p>
+          <w:p>
+            <w:pPr>
+              <w:tabs>
+                <w:tab w:val="left" w:pos="5205"/>
+              </w:tabs>
+              <w:rPr>
+                <w:rFonts w:ascii="Consolas" w:hAnsi="Consolas" w:cs="Consolas"/>
+                <w:sz w:val="20"/>
+                <w:szCs w:val="20"/>
+              </w:rPr>
+            </w:pPr>
+            <w:r>
+              <w:rPr>
+                <w:rFonts w:ascii="Consolas" w:hAnsi="Consolas" w:cs="Consolas"/>
+                <w:sz w:val="20"/>
+                <w:szCs w:val="20"/>
+              </w:rPr>
+              <w:t xml:space="preserve">C        10.1.2.0/24 </w:t>
+            </w:r>
+            <w:proofErr w:type="spellStart"/>
+            <w:r>
+              <w:rPr>
+                <w:rFonts w:ascii="Consolas" w:hAnsi="Consolas" w:cs="Consolas"/>
+                <w:sz w:val="20"/>
+                <w:szCs w:val="20"/>
+              </w:rPr>
+              <w:t>is</w:t>
+            </w:r>
+            <w:proofErr w:type="spellEnd"/>
+            <w:r>
+              <w:rPr>
+                <w:rFonts w:ascii="Consolas" w:hAnsi="Consolas" w:cs="Consolas"/>
+                <w:sz w:val="20"/>
+                <w:szCs w:val="20"/>
+              </w:rPr>
+              <w:t xml:space="preserve"> </w:t>
+            </w:r>
+            <w:proofErr w:type="spellStart"/>
+            <w:r>
+              <w:rPr>
+                <w:rFonts w:ascii="Consolas" w:hAnsi="Consolas" w:cs="Consolas"/>
+                <w:sz w:val="20"/>
+                <w:szCs w:val="20"/>
+              </w:rPr>
+              <w:t>directly</w:t>
+            </w:r>
+            <w:proofErr w:type="spellEnd"/>
+            <w:r>
+              <w:rPr>
+                <w:rFonts w:ascii="Consolas" w:hAnsi="Consolas" w:cs="Consolas"/>
+                <w:sz w:val="20"/>
+                <w:szCs w:val="20"/>
+              </w:rPr>
+              <w:t xml:space="preserve"> </w:t>
+            </w:r>
+            <w:proofErr w:type="spellStart"/>
+            <w:r>
+              <w:rPr>
+                <w:rFonts w:ascii="Consolas" w:hAnsi="Consolas" w:cs="Consolas"/>
+                <w:sz w:val="20"/>
+                <w:szCs w:val="20"/>
+              </w:rPr>
+              <w:t>connected</w:t>
+            </w:r>
+            <w:proofErr w:type="spellEnd"/>
+            <w:r>
+              <w:rPr>
+                <w:rFonts w:ascii="Consolas" w:hAnsi="Consolas" w:cs="Consolas"/>
+                <w:sz w:val="20"/>
+                <w:szCs w:val="20"/>
+              </w:rPr>
+              <w:t>, GigabitEthernet0/4</w:t>
             </w:r>
           </w:p>
           <w:p>
@@ -17217,25 +17749,67 @@
                 <w:szCs w:val="20"/>
               </w:rPr>
             </w:pPr>
-          </w:p>
-          <w:p>
-            <w:pPr>
-              <w:tabs>
-                <w:tab w:val="left" w:pos="5205"/>
-              </w:tabs>
+            <w:r>
               <w:rPr>
                 <w:rFonts w:ascii="Consolas" w:hAnsi="Consolas" w:cs="Consolas"/>
                 <w:sz w:val="20"/>
                 <w:szCs w:val="20"/>
               </w:rPr>
-            </w:pPr>
+              <w:t xml:space="preserve">L        10.1.2.1/32 </w:t>
+            </w:r>
+            <w:proofErr w:type="spellStart"/>
             <w:r>
               <w:rPr>
                 <w:rFonts w:ascii="Consolas" w:hAnsi="Consolas" w:cs="Consolas"/>
                 <w:sz w:val="20"/>
                 <w:szCs w:val="20"/>
               </w:rPr>
-              <w:t xml:space="preserve">      10.0.0.0/8 is variably subnetted, 18 subnets, 2 masks</w:t>
+              <w:t>is</w:t>
+            </w:r>
+            <w:proofErr w:type="spellEnd"/>
+            <w:r>
+              <w:rPr>
+                <w:rFonts w:ascii="Consolas" w:hAnsi="Consolas" w:cs="Consolas"/>
+                <w:sz w:val="20"/>
+                <w:szCs w:val="20"/>
+              </w:rPr>
+              <w:t xml:space="preserve"> </w:t>
+            </w:r>
+            <w:proofErr w:type="spellStart"/>
+            <w:r>
+              <w:rPr>
+                <w:rFonts w:ascii="Consolas" w:hAnsi="Consolas" w:cs="Consolas"/>
+                <w:sz w:val="20"/>
+                <w:szCs w:val="20"/>
+              </w:rPr>
+              <w:t>directly</w:t>
+            </w:r>
+            <w:proofErr w:type="spellEnd"/>
+            <w:r>
+              <w:rPr>
+                <w:rFonts w:ascii="Consolas" w:hAnsi="Consolas" w:cs="Consolas"/>
+                <w:sz w:val="20"/>
+                <w:szCs w:val="20"/>
+              </w:rPr>
+              <w:t xml:space="preserve"> </w:t>
+            </w:r>
+            <w:proofErr w:type="spellStart"/>
+            <w:r>
+              <w:rPr>
+                <w:rFonts w:ascii="Consolas" w:hAnsi="Consolas" w:cs="Consolas"/>
+                <w:sz w:val="20"/>
+                <w:szCs w:val="20"/>
+              </w:rPr>
+              <w:t>connected</w:t>
+            </w:r>
+            <w:proofErr w:type="spellEnd"/>
+            <w:r>
+              <w:rPr>
+                <w:rFonts w:ascii="Consolas" w:hAnsi="Consolas" w:cs="Consolas"/>
+                <w:sz w:val="20"/>
+                <w:szCs w:val="20"/>
+              </w:rPr>
+              <w:t>, GigabitEthernet0/4</w:t>
             </w:r>
           </w:p>
           <w:p>
@@ -17255,7 +17829,61 @@
                 <w:sz w:val="20"/>
                 <w:szCs w:val="20"/>
               </w:rPr>
-              <w:t>C        10.1.2.0/24 is directly connected, GigabitEthernet0/4</w:t>
+              <w:t xml:space="preserve">C        10.1.3.0/24 </w:t>
+            </w:r>
+            <w:proofErr w:type="spellStart"/>
+            <w:r>
+              <w:rPr>
+                <w:rFonts w:ascii="Consolas" w:hAnsi="Consolas" w:cs="Consolas"/>
+                <w:sz w:val="20"/>
+                <w:szCs w:val="20"/>
+              </w:rPr>
+              <w:t>is</w:t>
+            </w:r>
+            <w:proofErr w:type="spellEnd"/>
+            <w:r>
+              <w:rPr>
+                <w:rFonts w:ascii="Consolas" w:hAnsi="Consolas" w:cs="Consolas"/>
+                <w:sz w:val="20"/>
+                <w:szCs w:val="20"/>
+              </w:rPr>
+              <w:t xml:space="preserve"> </w:t>
+            </w:r>
+            <w:proofErr w:type="spellStart"/>
+            <w:r>
+              <w:rPr>
+                <w:rFonts w:ascii="Consolas" w:hAnsi="Consolas" w:cs="Consolas"/>
+                <w:sz w:val="20"/>
+                <w:szCs w:val="20"/>
+              </w:rPr>
+              <w:t>directly</w:t>
+            </w:r>
+            <w:proofErr w:type="spellEnd"/>
+            <w:r>
+              <w:rPr>
+                <w:rFonts w:ascii="Consolas" w:hAnsi="Consolas" w:cs="Consolas"/>
+                <w:sz w:val="20"/>
+                <w:szCs w:val="20"/>
+              </w:rPr>
+              <w:t xml:space="preserve"> </w:t>
+            </w:r>
+            <w:proofErr w:type="spellStart"/>
+            <w:r>
+              <w:rPr>
+                <w:rFonts w:ascii="Consolas" w:hAnsi="Consolas" w:cs="Consolas"/>
+                <w:sz w:val="20"/>
+                <w:szCs w:val="20"/>
+              </w:rPr>
+              <w:t>connected</w:t>
+            </w:r>
+            <w:proofErr w:type="spellEnd"/>
+            <w:r>
+              <w:rPr>
+                <w:rFonts w:ascii="Consolas" w:hAnsi="Consolas" w:cs="Consolas"/>
+                <w:sz w:val="20"/>
+                <w:szCs w:val="20"/>
+              </w:rPr>
+              <w:t>, GigabitEthernet0/3</w:t>
             </w:r>
           </w:p>
           <w:p>
@@ -17275,7 +17903,61 @@
                 <w:sz w:val="20"/>
                 <w:szCs w:val="20"/>
               </w:rPr>
-              <w:t>L        10.1.2.1/32 is directly connected, GigabitEthernet0/4</w:t>
+              <w:t xml:space="preserve">L        10.1.3.1/32 </w:t>
+            </w:r>
+            <w:proofErr w:type="spellStart"/>
+            <w:r>
+              <w:rPr>
+                <w:rFonts w:ascii="Consolas" w:hAnsi="Consolas" w:cs="Consolas"/>
+                <w:sz w:val="20"/>
+                <w:szCs w:val="20"/>
+              </w:rPr>
+              <w:t>is</w:t>
+            </w:r>
+            <w:proofErr w:type="spellEnd"/>
+            <w:r>
+              <w:rPr>
+                <w:rFonts w:ascii="Consolas" w:hAnsi="Consolas" w:cs="Consolas"/>
+                <w:sz w:val="20"/>
+                <w:szCs w:val="20"/>
+              </w:rPr>
+              <w:t xml:space="preserve"> </w:t>
+            </w:r>
+            <w:proofErr w:type="spellStart"/>
+            <w:r>
+              <w:rPr>
+                <w:rFonts w:ascii="Consolas" w:hAnsi="Consolas" w:cs="Consolas"/>
+                <w:sz w:val="20"/>
+                <w:szCs w:val="20"/>
+              </w:rPr>
+              <w:t>directly</w:t>
+            </w:r>
+            <w:proofErr w:type="spellEnd"/>
+            <w:r>
+              <w:rPr>
+                <w:rFonts w:ascii="Consolas" w:hAnsi="Consolas" w:cs="Consolas"/>
+                <w:sz w:val="20"/>
+                <w:szCs w:val="20"/>
+              </w:rPr>
+              <w:t xml:space="preserve"> </w:t>
+            </w:r>
+            <w:proofErr w:type="spellStart"/>
+            <w:r>
+              <w:rPr>
+                <w:rFonts w:ascii="Consolas" w:hAnsi="Consolas" w:cs="Consolas"/>
+                <w:sz w:val="20"/>
+                <w:szCs w:val="20"/>
+              </w:rPr>
+              <w:t>connected</w:t>
+            </w:r>
+            <w:proofErr w:type="spellEnd"/>
+            <w:r>
+              <w:rPr>
+                <w:rFonts w:ascii="Consolas" w:hAnsi="Consolas" w:cs="Consolas"/>
+                <w:sz w:val="20"/>
+                <w:szCs w:val="20"/>
+              </w:rPr>
+              <w:t>, GigabitEthernet0/3</w:t>
             </w:r>
           </w:p>
           <w:p>
@@ -17295,7 +17977,61 @@
                 <w:sz w:val="20"/>
                 <w:szCs w:val="20"/>
               </w:rPr>
-              <w:t>C        10.1.3.0/24 is directly connected, GigabitEthernet0/3</w:t>
+              <w:t xml:space="preserve">C        10.1.4.0/24 </w:t>
+            </w:r>
+            <w:proofErr w:type="spellStart"/>
+            <w:r>
+              <w:rPr>
+                <w:rFonts w:ascii="Consolas" w:hAnsi="Consolas" w:cs="Consolas"/>
+                <w:sz w:val="20"/>
+                <w:szCs w:val="20"/>
+              </w:rPr>
+              <w:t>is</w:t>
+            </w:r>
+            <w:proofErr w:type="spellEnd"/>
+            <w:r>
+              <w:rPr>
+                <w:rFonts w:ascii="Consolas" w:hAnsi="Consolas" w:cs="Consolas"/>
+                <w:sz w:val="20"/>
+                <w:szCs w:val="20"/>
+              </w:rPr>
+              <w:t xml:space="preserve"> </w:t>
+            </w:r>
+            <w:proofErr w:type="spellStart"/>
+            <w:r>
+              <w:rPr>
+                <w:rFonts w:ascii="Consolas" w:hAnsi="Consolas" w:cs="Consolas"/>
+                <w:sz w:val="20"/>
+                <w:szCs w:val="20"/>
+              </w:rPr>
+              <w:t>directly</w:t>
+            </w:r>
+            <w:proofErr w:type="spellEnd"/>
+            <w:r>
+              <w:rPr>
+                <w:rFonts w:ascii="Consolas" w:hAnsi="Consolas" w:cs="Consolas"/>
+                <w:sz w:val="20"/>
+                <w:szCs w:val="20"/>
+              </w:rPr>
+              <w:t xml:space="preserve"> </w:t>
+            </w:r>
+            <w:proofErr w:type="spellStart"/>
+            <w:r>
+              <w:rPr>
+                <w:rFonts w:ascii="Consolas" w:hAnsi="Consolas" w:cs="Consolas"/>
+                <w:sz w:val="20"/>
+                <w:szCs w:val="20"/>
+              </w:rPr>
+              <w:t>connected</w:t>
+            </w:r>
+            <w:proofErr w:type="spellEnd"/>
+            <w:r>
+              <w:rPr>
+                <w:rFonts w:ascii="Consolas" w:hAnsi="Consolas" w:cs="Consolas"/>
+                <w:sz w:val="20"/>
+                <w:szCs w:val="20"/>
+              </w:rPr>
+              <w:t>, GigabitEthernet0/2</w:t>
             </w:r>
           </w:p>
           <w:p>
@@ -17315,7 +18051,61 @@
                 <w:sz w:val="20"/>
                 <w:szCs w:val="20"/>
               </w:rPr>
-              <w:t>L        10.1.3.1/32 is directly connected, GigabitEthernet0/3</w:t>
+              <w:t xml:space="preserve">L        10.1.4.1/32 </w:t>
+            </w:r>
+            <w:proofErr w:type="spellStart"/>
+            <w:r>
+              <w:rPr>
+                <w:rFonts w:ascii="Consolas" w:hAnsi="Consolas" w:cs="Consolas"/>
+                <w:sz w:val="20"/>
+                <w:szCs w:val="20"/>
+              </w:rPr>
+              <w:t>is</w:t>
+            </w:r>
+            <w:proofErr w:type="spellEnd"/>
+            <w:r>
+              <w:rPr>
+                <w:rFonts w:ascii="Consolas" w:hAnsi="Consolas" w:cs="Consolas"/>
+                <w:sz w:val="20"/>
+                <w:szCs w:val="20"/>
+              </w:rPr>
+              <w:t xml:space="preserve"> </w:t>
+            </w:r>
+            <w:proofErr w:type="spellStart"/>
+            <w:r>
+              <w:rPr>
+                <w:rFonts w:ascii="Consolas" w:hAnsi="Consolas" w:cs="Consolas"/>
+                <w:sz w:val="20"/>
+                <w:szCs w:val="20"/>
+              </w:rPr>
+              <w:t>directly</w:t>
+            </w:r>
+            <w:proofErr w:type="spellEnd"/>
+            <w:r>
+              <w:rPr>
+                <w:rFonts w:ascii="Consolas" w:hAnsi="Consolas" w:cs="Consolas"/>
+                <w:sz w:val="20"/>
+                <w:szCs w:val="20"/>
+              </w:rPr>
+              <w:t xml:space="preserve"> </w:t>
+            </w:r>
+            <w:proofErr w:type="spellStart"/>
+            <w:r>
+              <w:rPr>
+                <w:rFonts w:ascii="Consolas" w:hAnsi="Consolas" w:cs="Consolas"/>
+                <w:sz w:val="20"/>
+                <w:szCs w:val="20"/>
+              </w:rPr>
+              <w:t>connected</w:t>
+            </w:r>
+            <w:proofErr w:type="spellEnd"/>
+            <w:r>
+              <w:rPr>
+                <w:rFonts w:ascii="Consolas" w:hAnsi="Consolas" w:cs="Consolas"/>
+                <w:sz w:val="20"/>
+                <w:szCs w:val="20"/>
+              </w:rPr>
+              <w:t>, GigabitEthernet0/2</w:t>
             </w:r>
           </w:p>
           <w:p>
@@ -17335,7 +18125,61 @@
                 <w:sz w:val="20"/>
                 <w:szCs w:val="20"/>
               </w:rPr>
-              <w:t>C        10.1.4.0/24 is directly connected, GigabitEthernet0/2</w:t>
+              <w:t xml:space="preserve">C        10.1.5.0/24 </w:t>
+            </w:r>
+            <w:proofErr w:type="spellStart"/>
+            <w:r>
+              <w:rPr>
+                <w:rFonts w:ascii="Consolas" w:hAnsi="Consolas" w:cs="Consolas"/>
+                <w:sz w:val="20"/>
+                <w:szCs w:val="20"/>
+              </w:rPr>
+              <w:t>is</w:t>
+            </w:r>
+            <w:proofErr w:type="spellEnd"/>
+            <w:r>
+              <w:rPr>
+                <w:rFonts w:ascii="Consolas" w:hAnsi="Consolas" w:cs="Consolas"/>
+                <w:sz w:val="20"/>
+                <w:szCs w:val="20"/>
+              </w:rPr>
+              <w:t xml:space="preserve"> </w:t>
+            </w:r>
+            <w:proofErr w:type="spellStart"/>
+            <w:r>
+              <w:rPr>
+                <w:rFonts w:ascii="Consolas" w:hAnsi="Consolas" w:cs="Consolas"/>
+                <w:sz w:val="20"/>
+                <w:szCs w:val="20"/>
+              </w:rPr>
+              <w:t>directly</w:t>
+            </w:r>
+            <w:proofErr w:type="spellEnd"/>
+            <w:r>
+              <w:rPr>
+                <w:rFonts w:ascii="Consolas" w:hAnsi="Consolas" w:cs="Consolas"/>
+                <w:sz w:val="20"/>
+                <w:szCs w:val="20"/>
+              </w:rPr>
+              <w:t xml:space="preserve"> </w:t>
+            </w:r>
+            <w:proofErr w:type="spellStart"/>
+            <w:r>
+              <w:rPr>
+                <w:rFonts w:ascii="Consolas" w:hAnsi="Consolas" w:cs="Consolas"/>
+                <w:sz w:val="20"/>
+                <w:szCs w:val="20"/>
+              </w:rPr>
+              <w:t>connected</w:t>
+            </w:r>
+            <w:proofErr w:type="spellEnd"/>
+            <w:r>
+              <w:rPr>
+                <w:rFonts w:ascii="Consolas" w:hAnsi="Consolas" w:cs="Consolas"/>
+                <w:sz w:val="20"/>
+                <w:szCs w:val="20"/>
+              </w:rPr>
+              <w:t>, GigabitEthernet0/1</w:t>
             </w:r>
           </w:p>
           <w:p>
@@ -17355,7 +18199,61 @@
                 <w:sz w:val="20"/>
                 <w:szCs w:val="20"/>
               </w:rPr>
-              <w:t>L        10.1.4.1/32 is directly connected, GigabitEthernet0/2</w:t>
+              <w:t xml:space="preserve">L        10.1.5.1/32 </w:t>
+            </w:r>
+            <w:proofErr w:type="spellStart"/>
+            <w:r>
+              <w:rPr>
+                <w:rFonts w:ascii="Consolas" w:hAnsi="Consolas" w:cs="Consolas"/>
+                <w:sz w:val="20"/>
+                <w:szCs w:val="20"/>
+              </w:rPr>
+              <w:t>is</w:t>
+            </w:r>
+            <w:proofErr w:type="spellEnd"/>
+            <w:r>
+              <w:rPr>
+                <w:rFonts w:ascii="Consolas" w:hAnsi="Consolas" w:cs="Consolas"/>
+                <w:sz w:val="20"/>
+                <w:szCs w:val="20"/>
+              </w:rPr>
+              <w:t xml:space="preserve"> </w:t>
+            </w:r>
+            <w:proofErr w:type="spellStart"/>
+            <w:r>
+              <w:rPr>
+                <w:rFonts w:ascii="Consolas" w:hAnsi="Consolas" w:cs="Consolas"/>
+                <w:sz w:val="20"/>
+                <w:szCs w:val="20"/>
+              </w:rPr>
+              <w:t>directly</w:t>
+            </w:r>
+            <w:proofErr w:type="spellEnd"/>
+            <w:r>
+              <w:rPr>
+                <w:rFonts w:ascii="Consolas" w:hAnsi="Consolas" w:cs="Consolas"/>
+                <w:sz w:val="20"/>
+                <w:szCs w:val="20"/>
+              </w:rPr>
+              <w:t xml:space="preserve"> </w:t>
+            </w:r>
+            <w:proofErr w:type="spellStart"/>
+            <w:r>
+              <w:rPr>
+                <w:rFonts w:ascii="Consolas" w:hAnsi="Consolas" w:cs="Consolas"/>
+                <w:sz w:val="20"/>
+                <w:szCs w:val="20"/>
+              </w:rPr>
+              <w:t>connected</w:t>
+            </w:r>
+            <w:proofErr w:type="spellEnd"/>
+            <w:r>
+              <w:rPr>
+                <w:rFonts w:ascii="Consolas" w:hAnsi="Consolas" w:cs="Consolas"/>
+                <w:sz w:val="20"/>
+                <w:szCs w:val="20"/>
+              </w:rPr>
+              <w:t>, GigabitEthernet0/1</w:t>
             </w:r>
           </w:p>
           <w:p>
@@ -17375,45 +18273,24 @@
                 <w:sz w:val="20"/>
                 <w:szCs w:val="20"/>
               </w:rPr>
-              <w:t>C        10.1.5.0/24 is directly connected, GigabitEthernet0/1</w:t>
+              <w:t>O</w:t>
             </w:r>
-          </w:p>
-          <w:p>
-            <w:pPr>
-              <w:tabs>
-                <w:tab w:val="left" w:pos="5205"/>
-              </w:tabs>
+            <w:r>
               <w:rPr>
                 <w:rFonts w:ascii="Consolas" w:hAnsi="Consolas" w:cs="Consolas"/>
                 <w:sz w:val="20"/>
                 <w:szCs w:val="20"/>
               </w:rPr>
-            </w:pPr>
+              <w:t xml:space="preserve">       </w:t>
+            </w:r>
             <w:r>
               <w:rPr>
                 <w:rFonts w:ascii="Consolas" w:hAnsi="Consolas" w:cs="Consolas"/>
                 <w:sz w:val="20"/>
                 <w:szCs w:val="20"/>
               </w:rPr>
-              <w:t>L        10.1.5.1/32 is directly connected, GigabitEthernet0/1</w:t>
+              <w:t xml:space="preserve"> </w:t>
             </w:r>
-          </w:p>
-          <w:p>
-            <w:pPr>
-              <w:pStyle w:val="Listenabsatz"/>
-              <w:numPr>
-                <w:ilvl w:val="0"/>
-                <w:numId w:val="1"/>
-              </w:numPr>
-              <w:tabs>
-                <w:tab w:val="left" w:pos="5205"/>
-              </w:tabs>
-              <w:rPr>
-                <w:rFonts w:ascii="Consolas" w:hAnsi="Consolas" w:cs="Consolas"/>
-                <w:sz w:val="20"/>
-                <w:szCs w:val="20"/>
-              </w:rPr>
-            </w:pPr>
             <w:r>
               <w:rPr>
                 <w:rFonts w:ascii="Consolas" w:hAnsi="Consolas" w:cs="Consolas"/>
@@ -17465,11 +18342,6 @@
           </w:p>
           <w:p>
             <w:pPr>
-              <w:pStyle w:val="Listenabsatz"/>
-              <w:numPr>
-                <w:ilvl w:val="0"/>
-                <w:numId w:val="1"/>
-              </w:numPr>
               <w:tabs>
                 <w:tab w:val="left" w:pos="5205"/>
               </w:tabs>
@@ -17479,6 +18351,30 @@
                 <w:szCs w:val="20"/>
               </w:rPr>
             </w:pPr>
+            <w:r>
+              <w:rPr>
+                <w:rFonts w:ascii="Consolas" w:hAnsi="Consolas" w:cs="Consolas"/>
+                <w:sz w:val="20"/>
+                <w:szCs w:val="20"/>
+              </w:rPr>
+              <w:t>O</w:t>
+            </w:r>
+            <w:r>
+              <w:rPr>
+                <w:rFonts w:ascii="Consolas" w:hAnsi="Consolas" w:cs="Consolas"/>
+                <w:sz w:val="20"/>
+                <w:szCs w:val="20"/>
+              </w:rPr>
+              <w:t xml:space="preserve">       </w:t>
+            </w:r>
+            <w:r>
+              <w:rPr>
+                <w:rFonts w:ascii="Consolas" w:hAnsi="Consolas" w:cs="Consolas"/>
+                <w:sz w:val="20"/>
+                <w:szCs w:val="20"/>
+              </w:rPr>
+              <w:t xml:space="preserve"> </w:t>
+            </w:r>
             <w:r>
               <w:rPr>
                 <w:rFonts w:ascii="Consolas" w:hAnsi="Consolas" w:cs="Consolas"/>
@@ -17530,11 +18426,6 @@
           </w:p>
           <w:p>
             <w:pPr>
-              <w:pStyle w:val="Listenabsatz"/>
-              <w:numPr>
-                <w:ilvl w:val="0"/>
-                <w:numId w:val="1"/>
-              </w:numPr>
               <w:tabs>
                 <w:tab w:val="left" w:pos="5205"/>
               </w:tabs>
@@ -17544,6 +18435,32 @@
                 <w:szCs w:val="20"/>
               </w:rPr>
             </w:pPr>
+            <w:r>
+              <w:rPr>
+                <w:rFonts w:ascii="Consolas" w:hAnsi="Consolas" w:cs="Consolas"/>
+                <w:sz w:val="20"/>
+                <w:szCs w:val="20"/>
+              </w:rPr>
+              <w:t>O</w:t>
+            </w:r>
+            <w:bookmarkStart w:id="0" w:name="_GoBack"/>
+            <w:bookmarkEnd w:id="0"/>
+            <w:r>
+              <w:rPr>
+                <w:rFonts w:ascii="Consolas" w:hAnsi="Consolas" w:cs="Consolas"/>
+                <w:sz w:val="20"/>
+                <w:szCs w:val="20"/>
+              </w:rPr>
+              <w:t xml:space="preserve">       </w:t>
+            </w:r>
+            <w:r>
+              <w:rPr>
+                <w:rFonts w:ascii="Consolas" w:hAnsi="Consolas" w:cs="Consolas"/>
+                <w:sz w:val="20"/>
+                <w:szCs w:val="20"/>
+              </w:rPr>
+              <w:t xml:space="preserve"> </w:t>
+            </w:r>
             <w:r>
               <w:rPr>
                 <w:rFonts w:ascii="Consolas" w:hAnsi="Consolas" w:cs="Consolas"/>
@@ -17710,8 +18627,54 @@
                 <w:sz w:val="20"/>
                 <w:szCs w:val="20"/>
               </w:rPr>
-              <w:t xml:space="preserve">      80.0.0.0/24 is subnetted, 3 subnets</w:t>
+              <w:t xml:space="preserve">      80.0.0.0/24 </w:t>
             </w:r>
+            <w:proofErr w:type="spellStart"/>
+            <w:r>
+              <w:rPr>
+                <w:rFonts w:ascii="Consolas" w:hAnsi="Consolas" w:cs="Consolas"/>
+                <w:sz w:val="20"/>
+                <w:szCs w:val="20"/>
+              </w:rPr>
+              <w:t>is</w:t>
+            </w:r>
+            <w:proofErr w:type="spellEnd"/>
+            <w:r>
+              <w:rPr>
+                <w:rFonts w:ascii="Consolas" w:hAnsi="Consolas" w:cs="Consolas"/>
+                <w:sz w:val="20"/>
+                <w:szCs w:val="20"/>
+              </w:rPr>
+              <w:t xml:space="preserve"> </w:t>
+            </w:r>
+            <w:proofErr w:type="spellStart"/>
+            <w:r>
+              <w:rPr>
+                <w:rFonts w:ascii="Consolas" w:hAnsi="Consolas" w:cs="Consolas"/>
+                <w:sz w:val="20"/>
+                <w:szCs w:val="20"/>
+              </w:rPr>
+              <w:t>subnetted</w:t>
+            </w:r>
+            <w:proofErr w:type="spellEnd"/>
+            <w:r>
+              <w:rPr>
+                <w:rFonts w:ascii="Consolas" w:hAnsi="Consolas" w:cs="Consolas"/>
+                <w:sz w:val="20"/>
+                <w:szCs w:val="20"/>
+              </w:rPr>
+              <w:t xml:space="preserve">, 3 </w:t>
+            </w:r>
+            <w:proofErr w:type="spellStart"/>
+            <w:r>
+              <w:rPr>
+                <w:rFonts w:ascii="Consolas" w:hAnsi="Consolas" w:cs="Consolas"/>
+                <w:sz w:val="20"/>
+                <w:szCs w:val="20"/>
+              </w:rPr>
+              <w:t>subnets</w:t>
+            </w:r>
+            <w:proofErr w:type="spellEnd"/>
           </w:p>
           <w:p>
             <w:pPr>
@@ -17866,8 +18829,90 @@
                 <w:sz w:val="20"/>
                 <w:szCs w:val="20"/>
               </w:rPr>
-              <w:t xml:space="preserve">      172.10.0.0/16 is variably subnetted, 5 subnets, 5 masks</w:t>
+              <w:t xml:space="preserve">      172.10.0.0/16 </w:t>
             </w:r>
+            <w:proofErr w:type="spellStart"/>
+            <w:r>
+              <w:rPr>
+                <w:rFonts w:ascii="Consolas" w:hAnsi="Consolas" w:cs="Consolas"/>
+                <w:sz w:val="20"/>
+                <w:szCs w:val="20"/>
+              </w:rPr>
+              <w:t>is</w:t>
+            </w:r>
+            <w:proofErr w:type="spellEnd"/>
+            <w:r>
+              <w:rPr>
+                <w:rFonts w:ascii="Consolas" w:hAnsi="Consolas" w:cs="Consolas"/>
+                <w:sz w:val="20"/>
+                <w:szCs w:val="20"/>
+              </w:rPr>
+              <w:t xml:space="preserve"> </w:t>
+            </w:r>
+            <w:proofErr w:type="spellStart"/>
+            <w:r>
+              <w:rPr>
+                <w:rFonts w:ascii="Consolas" w:hAnsi="Consolas" w:cs="Consolas"/>
+                <w:sz w:val="20"/>
+                <w:szCs w:val="20"/>
+              </w:rPr>
+              <w:t>variably</w:t>
+            </w:r>
+            <w:proofErr w:type="spellEnd"/>
+            <w:r>
+              <w:rPr>
+                <w:rFonts w:ascii="Consolas" w:hAnsi="Consolas" w:cs="Consolas"/>
+                <w:sz w:val="20"/>
+                <w:szCs w:val="20"/>
+              </w:rPr>
+              <w:t xml:space="preserve"> </w:t>
+            </w:r>
+            <w:proofErr w:type="spellStart"/>
+            <w:r>
+              <w:rPr>
+                <w:rFonts w:ascii="Consolas" w:hAnsi="Consolas" w:cs="Consolas"/>
+                <w:sz w:val="20"/>
+                <w:szCs w:val="20"/>
+              </w:rPr>
+              <w:t>subnetted</w:t>
+            </w:r>
+            <w:proofErr w:type="spellEnd"/>
+            <w:r>
+              <w:rPr>
+                <w:rFonts w:ascii="Consolas" w:hAnsi="Consolas" w:cs="Consolas"/>
+                <w:sz w:val="20"/>
+                <w:szCs w:val="20"/>
+              </w:rPr>
+              <w:t xml:space="preserve">, 5 </w:t>
+            </w:r>
+            <w:proofErr w:type="spellStart"/>
+            <w:r>
+              <w:rPr>
+                <w:rFonts w:ascii="Consolas" w:hAnsi="Consolas" w:cs="Consolas"/>
+                <w:sz w:val="20"/>
+                <w:szCs w:val="20"/>
+              </w:rPr>
+              <w:t>subnets</w:t>
+            </w:r>
+            <w:proofErr w:type="spellEnd"/>
+            <w:r>
+              <w:rPr>
+                <w:rFonts w:ascii="Consolas" w:hAnsi="Consolas" w:cs="Consolas"/>
+                <w:sz w:val="20"/>
+                <w:szCs w:val="20"/>
+              </w:rPr>
+              <w:t xml:space="preserve">, 5 </w:t>
+            </w:r>
+            <w:proofErr w:type="spellStart"/>
+            <w:r>
+              <w:rPr>
+                <w:rFonts w:ascii="Consolas" w:hAnsi="Consolas" w:cs="Consolas"/>
+                <w:sz w:val="20"/>
+                <w:szCs w:val="20"/>
+              </w:rPr>
+              <w:t>masks</w:t>
+            </w:r>
+            <w:proofErr w:type="spellEnd"/>
           </w:p>
           <w:p>
             <w:pPr>
@@ -17986,8 +19031,54 @@
                 <w:sz w:val="20"/>
                 <w:szCs w:val="20"/>
               </w:rPr>
-              <w:t xml:space="preserve">      172.20.0.0/24 is subnetted, 5 subnets</w:t>
+              <w:t xml:space="preserve">      172.20.0.0/24 </w:t>
             </w:r>
+            <w:proofErr w:type="spellStart"/>
+            <w:r>
+              <w:rPr>
+                <w:rFonts w:ascii="Consolas" w:hAnsi="Consolas" w:cs="Consolas"/>
+                <w:sz w:val="20"/>
+                <w:szCs w:val="20"/>
+              </w:rPr>
+              <w:t>is</w:t>
+            </w:r>
+            <w:proofErr w:type="spellEnd"/>
+            <w:r>
+              <w:rPr>
+                <w:rFonts w:ascii="Consolas" w:hAnsi="Consolas" w:cs="Consolas"/>
+                <w:sz w:val="20"/>
+                <w:szCs w:val="20"/>
+              </w:rPr>
+              <w:t xml:space="preserve"> </w:t>
+            </w:r>
+            <w:proofErr w:type="spellStart"/>
+            <w:r>
+              <w:rPr>
+                <w:rFonts w:ascii="Consolas" w:hAnsi="Consolas" w:cs="Consolas"/>
+                <w:sz w:val="20"/>
+                <w:szCs w:val="20"/>
+              </w:rPr>
+              <w:t>subnetted</w:t>
+            </w:r>
+            <w:proofErr w:type="spellEnd"/>
+            <w:r>
+              <w:rPr>
+                <w:rFonts w:ascii="Consolas" w:hAnsi="Consolas" w:cs="Consolas"/>
+                <w:sz w:val="20"/>
+                <w:szCs w:val="20"/>
+              </w:rPr>
+              <w:t xml:space="preserve">, 5 </w:t>
+            </w:r>
+            <w:proofErr w:type="spellStart"/>
+            <w:r>
+              <w:rPr>
+                <w:rFonts w:ascii="Consolas" w:hAnsi="Consolas" w:cs="Consolas"/>
+                <w:sz w:val="20"/>
+                <w:szCs w:val="20"/>
+              </w:rPr>
+              <w:t>subnets</w:t>
+            </w:r>
+            <w:proofErr w:type="spellEnd"/>
           </w:p>
           <w:p>
             <w:pPr>
@@ -18106,8 +19197,90 @@
                 <w:sz w:val="20"/>
                 <w:szCs w:val="20"/>
               </w:rPr>
-              <w:t xml:space="preserve">      172.30.0.0/16 is variably subnetted, 2 subnets, 2 masks</w:t>
+              <w:t xml:space="preserve">      172.30.0.0/16 </w:t>
             </w:r>
+            <w:proofErr w:type="spellStart"/>
+            <w:r>
+              <w:rPr>
+                <w:rFonts w:ascii="Consolas" w:hAnsi="Consolas" w:cs="Consolas"/>
+                <w:sz w:val="20"/>
+                <w:szCs w:val="20"/>
+              </w:rPr>
+              <w:t>is</w:t>
+            </w:r>
+            <w:proofErr w:type="spellEnd"/>
+            <w:r>
+              <w:rPr>
+                <w:rFonts w:ascii="Consolas" w:hAnsi="Consolas" w:cs="Consolas"/>
+                <w:sz w:val="20"/>
+                <w:szCs w:val="20"/>
+              </w:rPr>
+              <w:t xml:space="preserve"> </w:t>
+            </w:r>
+            <w:proofErr w:type="spellStart"/>
+            <w:r>
+              <w:rPr>
+                <w:rFonts w:ascii="Consolas" w:hAnsi="Consolas" w:cs="Consolas"/>
+                <w:sz w:val="20"/>
+                <w:szCs w:val="20"/>
+              </w:rPr>
+              <w:t>variably</w:t>
+            </w:r>
+            <w:proofErr w:type="spellEnd"/>
+            <w:r>
+              <w:rPr>
+                <w:rFonts w:ascii="Consolas" w:hAnsi="Consolas" w:cs="Consolas"/>
+                <w:sz w:val="20"/>
+                <w:szCs w:val="20"/>
+              </w:rPr>
+              <w:t xml:space="preserve"> </w:t>
+            </w:r>
+            <w:proofErr w:type="spellStart"/>
+            <w:r>
+              <w:rPr>
+                <w:rFonts w:ascii="Consolas" w:hAnsi="Consolas" w:cs="Consolas"/>
+                <w:sz w:val="20"/>
+                <w:szCs w:val="20"/>
+              </w:rPr>
+              <w:t>subnetted</w:t>
+            </w:r>
+            <w:proofErr w:type="spellEnd"/>
+            <w:r>
+              <w:rPr>
+                <w:rFonts w:ascii="Consolas" w:hAnsi="Consolas" w:cs="Consolas"/>
+                <w:sz w:val="20"/>
+                <w:szCs w:val="20"/>
+              </w:rPr>
+              <w:t xml:space="preserve">, 2 </w:t>
+            </w:r>
+            <w:proofErr w:type="spellStart"/>
+            <w:r>
+              <w:rPr>
+                <w:rFonts w:ascii="Consolas" w:hAnsi="Consolas" w:cs="Consolas"/>
+                <w:sz w:val="20"/>
+                <w:szCs w:val="20"/>
+              </w:rPr>
+              <w:t>subnets</w:t>
+            </w:r>
+            <w:proofErr w:type="spellEnd"/>
+            <w:r>
+              <w:rPr>
+                <w:rFonts w:ascii="Consolas" w:hAnsi="Consolas" w:cs="Consolas"/>
+                <w:sz w:val="20"/>
+                <w:szCs w:val="20"/>
+              </w:rPr>
+              <w:t xml:space="preserve">, 2 </w:t>
+            </w:r>
+            <w:proofErr w:type="spellStart"/>
+            <w:r>
+              <w:rPr>
+                <w:rFonts w:ascii="Consolas" w:hAnsi="Consolas" w:cs="Consolas"/>
+                <w:sz w:val="20"/>
+                <w:szCs w:val="20"/>
+              </w:rPr>
+              <w:t>masks</w:t>
+            </w:r>
+            <w:proofErr w:type="spellEnd"/>
           </w:p>
           <w:p>
             <w:pPr>
@@ -18574,9 +19747,19 @@
       <w:r>
         <w:t xml:space="preserve"> </w:t>
       </w:r>
-      <w:r>
-        <w:t>Gbit/sek.</w:t>
-      </w:r>
+      <w:proofErr w:type="spellStart"/>
+      <w:r>
+        <w:t>Gbit</w:t>
+      </w:r>
+      <w:proofErr w:type="spellEnd"/>
+      <w:r>
+        <w:t>/</w:t>
+      </w:r>
+      <w:proofErr w:type="spellStart"/>
+      <w:r>
+        <w:t>sek.</w:t>
+      </w:r>
+      <w:proofErr w:type="spellEnd"/>
     </w:p>
     <w:p>
       <w:pPr>
@@ -19048,7 +20231,15 @@
               </w:tabs>
             </w:pPr>
             <w:r>
-              <w:t>OSPF distribute-list</w:t>
+              <w:t xml:space="preserve">OSPF </w:t>
+            </w:r>
+            <w:proofErr w:type="spellStart"/>
+            <w:r>
+              <w:t>distribute</w:t>
+            </w:r>
+            <w:proofErr w:type="spellEnd"/>
+            <w:r>
+              <w:t>-list</w:t>
             </w:r>
           </w:p>
           <w:p>
@@ -19138,7 +20329,15 @@
         <w:t xml:space="preserve"> </w:t>
       </w:r>
       <w:r>
-        <w:t>folgendes Szenario mit Hilfe des OSPF Befehls „distribute-list“</w:t>
+        <w:t>folgendes Szenario mit Hilfe des OSPF Befehls „</w:t>
+      </w:r>
+      <w:proofErr w:type="spellStart"/>
+      <w:r>
+        <w:t>distribute</w:t>
+      </w:r>
+      <w:proofErr w:type="spellEnd"/>
+      <w:r>
+        <w:t>-list“</w:t>
       </w:r>
       <w:r>
         <w:t xml:space="preserve"> und einer IP Prefix-List. Verwenden Sie keine ACLs zur Bearbeitung der </w:t>
@@ -19262,8 +20461,6 @@
           <w:tab w:val="left" w:pos="5205"/>
         </w:tabs>
       </w:pPr>
-      <w:bookmarkStart w:id="0" w:name="_GoBack"/>
-      <w:bookmarkEnd w:id="0"/>
       <w:r>
         <w:t>Das Netz 10.1.5.0/24  soll nicht in die Area 20  geflutet werden.</w:t>
       </w:r>
@@ -19309,7 +20506,39 @@
           <w:color w:val="2E74B5" w:themeColor="accent1" w:themeShade="BF"/>
           <w:sz w:val="28"/>
         </w:rPr>
-        <w:t>/ Policy Based Routing</w:t>
+        <w:t xml:space="preserve">/ </w:t>
+      </w:r>
+      <w:proofErr w:type="spellStart"/>
+      <w:r>
+        <w:rPr>
+          <w:color w:val="2E74B5" w:themeColor="accent1" w:themeShade="BF"/>
+          <w:sz w:val="28"/>
+        </w:rPr>
+        <w:t>Policy</w:t>
+      </w:r>
+      <w:proofErr w:type="spellEnd"/>
+      <w:r>
+        <w:rPr>
+          <w:color w:val="2E74B5" w:themeColor="accent1" w:themeShade="BF"/>
+          <w:sz w:val="28"/>
+        </w:rPr>
+        <w:t xml:space="preserve"> </w:t>
+      </w:r>
+      <w:proofErr w:type="spellStart"/>
+      <w:r>
+        <w:rPr>
+          <w:color w:val="2E74B5" w:themeColor="accent1" w:themeShade="BF"/>
+          <w:sz w:val="28"/>
+        </w:rPr>
+        <w:t>Based</w:t>
+      </w:r>
+      <w:proofErr w:type="spellEnd"/>
+      <w:r>
+        <w:rPr>
+          <w:color w:val="2E74B5" w:themeColor="accent1" w:themeShade="BF"/>
+          <w:sz w:val="28"/>
+        </w:rPr>
+        <w:t xml:space="preserve"> Routing</w:t>
       </w:r>
     </w:p>
     <w:tbl>
@@ -19388,7 +20617,23 @@
               </w:tabs>
             </w:pPr>
             <w:r>
-              <w:t>Path Control/ Policy Based Routing</w:t>
+              <w:t xml:space="preserve">Path Control/ </w:t>
+            </w:r>
+            <w:proofErr w:type="spellStart"/>
+            <w:r>
+              <w:t>Policy</w:t>
+            </w:r>
+            <w:proofErr w:type="spellEnd"/>
+            <w:r>
+              <w:t xml:space="preserve"> </w:t>
+            </w:r>
+            <w:proofErr w:type="spellStart"/>
+            <w:r>
+              <w:t>Based</w:t>
+            </w:r>
+            <w:proofErr w:type="spellEnd"/>
+            <w:r>
+              <w:t xml:space="preserve"> Routing</w:t>
             </w:r>
           </w:p>
           <w:p>
@@ -19704,8 +20949,13 @@
       </w:r>
       <w:r>
         <w:tab/>
-        <w:t>5 sek</w:t>
-      </w:r>
+        <w:t xml:space="preserve">5 </w:t>
+      </w:r>
+      <w:proofErr w:type="spellStart"/>
+      <w:r>
+        <w:t>sek</w:t>
+      </w:r>
+      <w:proofErr w:type="spellEnd"/>
       <w:r>
         <w:tab/>
       </w:r>
@@ -19729,8 +20979,13 @@
       </w:r>
       <w:r>
         <w:tab/>
-        <w:t>15 sek</w:t>
-      </w:r>
+        <w:t xml:space="preserve">15 </w:t>
+      </w:r>
+      <w:proofErr w:type="spellStart"/>
+      <w:r>
+        <w:t>sek</w:t>
+      </w:r>
+      <w:proofErr w:type="spellEnd"/>
     </w:p>
     <w:p>
       <w:pPr>
@@ -19947,7 +21202,7 @@
                               <w:noProof/>
                               <w:color w:val="FFFFFF" w:themeColor="background1"/>
                             </w:rPr>
-                            <w:t>6</w:t>
+                            <w:t>8</w:t>
                           </w:r>
                           <w:r>
                             <w:rPr>
@@ -20018,7 +21273,7 @@
                         <w:noProof/>
                         <w:color w:val="FFFFFF" w:themeColor="background1"/>
                       </w:rPr>
-                      <w:t>6</w:t>
+                      <w:t>8</w:t>
                     </w:r>
                     <w:r>
                       <w:rPr>
@@ -20461,6 +21716,119 @@
     </w:lvl>
   </w:abstractNum>
   <w:abstractNum w:abstractNumId="1" w15:restartNumberingAfterBreak="0">
+    <w:nsid w:val="1DFB6161"/>
+    <w:multiLevelType w:val="hybridMultilevel"/>
+    <w:tmpl w:val="01208DEE"/>
+    <w:lvl w:ilvl="0" w:tplc="04070001">
+      <w:start w:val="1"/>
+      <w:numFmt w:val="bullet"/>
+      <w:lvlText w:val=""/>
+      <w:lvlJc w:val="left"/>
+      <w:pPr>
+        <w:ind w:left="770" w:hanging="360"/>
+      </w:pPr>
+      <w:rPr>
+        <w:rFonts w:ascii="Symbol" w:hAnsi="Symbol" w:hint="default"/>
+      </w:rPr>
+    </w:lvl>
+    <w:lvl w:ilvl="1" w:tplc="04070003" w:tentative="1">
+      <w:start w:val="1"/>
+      <w:numFmt w:val="bullet"/>
+      <w:lvlText w:val="o"/>
+      <w:lvlJc w:val="left"/>
+      <w:pPr>
+        <w:ind w:left="1490" w:hanging="360"/>
+      </w:pPr>
+      <w:rPr>
+        <w:rFonts w:ascii="Courier New" w:hAnsi="Courier New" w:cs="Courier New" w:hint="default"/>
+      </w:rPr>
+    </w:lvl>
+    <w:lvl w:ilvl="2" w:tplc="04070005" w:tentative="1">
+      <w:start w:val="1"/>
+      <w:numFmt w:val="bullet"/>
+      <w:lvlText w:val=""/>
+      <w:lvlJc w:val="left"/>
+      <w:pPr>
+        <w:ind w:left="2210" w:hanging="360"/>
+      </w:pPr>
+      <w:rPr>
+        <w:rFonts w:ascii="Wingdings" w:hAnsi="Wingdings" w:hint="default"/>
+      </w:rPr>
+    </w:lvl>
+    <w:lvl w:ilvl="3" w:tplc="04070001" w:tentative="1">
+      <w:start w:val="1"/>
+      <w:numFmt w:val="bullet"/>
+      <w:lvlText w:val=""/>
+      <w:lvlJc w:val="left"/>
+      <w:pPr>
+        <w:ind w:left="2930" w:hanging="360"/>
+      </w:pPr>
+      <w:rPr>
+        <w:rFonts w:ascii="Symbol" w:hAnsi="Symbol" w:hint="default"/>
+      </w:rPr>
+    </w:lvl>
+    <w:lvl w:ilvl="4" w:tplc="04070003" w:tentative="1">
+      <w:start w:val="1"/>
+      <w:numFmt w:val="bullet"/>
+      <w:lvlText w:val="o"/>
+      <w:lvlJc w:val="left"/>
+      <w:pPr>
+        <w:ind w:left="3650" w:hanging="360"/>
+      </w:pPr>
+      <w:rPr>
+        <w:rFonts w:ascii="Courier New" w:hAnsi="Courier New" w:cs="Courier New" w:hint="default"/>
+      </w:rPr>
+    </w:lvl>
+    <w:lvl w:ilvl="5" w:tplc="04070005" w:tentative="1">
+      <w:start w:val="1"/>
+      <w:numFmt w:val="bullet"/>
+      <w:lvlText w:val=""/>
+      <w:lvlJc w:val="left"/>
+      <w:pPr>
+        <w:ind w:left="4370" w:hanging="360"/>
+      </w:pPr>
+      <w:rPr>
+        <w:rFonts w:ascii="Wingdings" w:hAnsi="Wingdings" w:hint="default"/>
+      </w:rPr>
+    </w:lvl>
+    <w:lvl w:ilvl="6" w:tplc="04070001" w:tentative="1">
+      <w:start w:val="1"/>
+      <w:numFmt w:val="bullet"/>
+      <w:lvlText w:val=""/>
+      <w:lvlJc w:val="left"/>
+      <w:pPr>
+        <w:ind w:left="5090" w:hanging="360"/>
+      </w:pPr>
+      <w:rPr>
+        <w:rFonts w:ascii="Symbol" w:hAnsi="Symbol" w:hint="default"/>
+      </w:rPr>
+    </w:lvl>
+    <w:lvl w:ilvl="7" w:tplc="04070003" w:tentative="1">
+      <w:start w:val="1"/>
+      <w:numFmt w:val="bullet"/>
+      <w:lvlText w:val="o"/>
+      <w:lvlJc w:val="left"/>
+      <w:pPr>
+        <w:ind w:left="5810" w:hanging="360"/>
+      </w:pPr>
+      <w:rPr>
+        <w:rFonts w:ascii="Courier New" w:hAnsi="Courier New" w:cs="Courier New" w:hint="default"/>
+      </w:rPr>
+    </w:lvl>
+    <w:lvl w:ilvl="8" w:tplc="04070005" w:tentative="1">
+      <w:start w:val="1"/>
+      <w:numFmt w:val="bullet"/>
+      <w:lvlText w:val=""/>
+      <w:lvlJc w:val="left"/>
+      <w:pPr>
+        <w:ind w:left="6530" w:hanging="360"/>
+      </w:pPr>
+      <w:rPr>
+        <w:rFonts w:ascii="Wingdings" w:hAnsi="Wingdings" w:hint="default"/>
+      </w:rPr>
+    </w:lvl>
+  </w:abstractNum>
+  <w:abstractNum w:abstractNumId="2" w15:restartNumberingAfterBreak="0">
     <w:nsid w:val="1F3E42F0"/>
     <w:multiLevelType w:val="hybridMultilevel"/>
     <w:tmpl w:val="F2EA7A12"/>
@@ -20552,7 +21920,7 @@
       </w:pPr>
     </w:lvl>
   </w:abstractNum>
-  <w:abstractNum w:abstractNumId="2" w15:restartNumberingAfterBreak="0">
+  <w:abstractNum w:abstractNumId="3" w15:restartNumberingAfterBreak="0">
     <w:nsid w:val="24476449"/>
     <w:multiLevelType w:val="hybridMultilevel"/>
     <w:tmpl w:val="04EA0882"/>
@@ -20641,7 +22009,7 @@
       </w:pPr>
     </w:lvl>
   </w:abstractNum>
-  <w:abstractNum w:abstractNumId="3" w15:restartNumberingAfterBreak="0">
+  <w:abstractNum w:abstractNumId="4" w15:restartNumberingAfterBreak="0">
     <w:nsid w:val="31FA7D5E"/>
     <w:multiLevelType w:val="hybridMultilevel"/>
     <w:tmpl w:val="04EA0882"/>
@@ -20730,7 +22098,7 @@
       </w:pPr>
     </w:lvl>
   </w:abstractNum>
-  <w:abstractNum w:abstractNumId="4" w15:restartNumberingAfterBreak="0">
+  <w:abstractNum w:abstractNumId="5" w15:restartNumberingAfterBreak="0">
     <w:nsid w:val="31FB2BDE"/>
     <w:multiLevelType w:val="hybridMultilevel"/>
     <w:tmpl w:val="627A519A"/>
@@ -20843,7 +22211,7 @@
       </w:rPr>
     </w:lvl>
   </w:abstractNum>
-  <w:abstractNum w:abstractNumId="5" w15:restartNumberingAfterBreak="0">
+  <w:abstractNum w:abstractNumId="6" w15:restartNumberingAfterBreak="0">
     <w:nsid w:val="44C85E5A"/>
     <w:multiLevelType w:val="hybridMultilevel"/>
     <w:tmpl w:val="F2EA7A12"/>
@@ -20935,7 +22303,7 @@
       </w:pPr>
     </w:lvl>
   </w:abstractNum>
-  <w:abstractNum w:abstractNumId="6" w15:restartNumberingAfterBreak="0">
+  <w:abstractNum w:abstractNumId="7" w15:restartNumberingAfterBreak="0">
     <w:nsid w:val="44E668C7"/>
     <w:multiLevelType w:val="hybridMultilevel"/>
     <w:tmpl w:val="2E9EC5EC"/>
@@ -21024,7 +22392,7 @@
       </w:pPr>
     </w:lvl>
   </w:abstractNum>
-  <w:abstractNum w:abstractNumId="7" w15:restartNumberingAfterBreak="0">
+  <w:abstractNum w:abstractNumId="8" w15:restartNumberingAfterBreak="0">
     <w:nsid w:val="4D754996"/>
     <w:multiLevelType w:val="hybridMultilevel"/>
     <w:tmpl w:val="04EA0882"/>
@@ -21113,7 +22481,7 @@
       </w:pPr>
     </w:lvl>
   </w:abstractNum>
-  <w:abstractNum w:abstractNumId="8" w15:restartNumberingAfterBreak="0">
+  <w:abstractNum w:abstractNumId="9" w15:restartNumberingAfterBreak="0">
     <w:nsid w:val="5D084A52"/>
     <w:multiLevelType w:val="hybridMultilevel"/>
     <w:tmpl w:val="74B0F6C6"/>
@@ -21202,7 +22570,7 @@
       </w:pPr>
     </w:lvl>
   </w:abstractNum>
-  <w:abstractNum w:abstractNumId="9" w15:restartNumberingAfterBreak="0">
+  <w:abstractNum w:abstractNumId="10" w15:restartNumberingAfterBreak="0">
     <w:nsid w:val="6A3361D6"/>
     <w:multiLevelType w:val="hybridMultilevel"/>
     <w:tmpl w:val="2E9EC5EC"/>
@@ -21291,7 +22659,7 @@
       </w:pPr>
     </w:lvl>
   </w:abstractNum>
-  <w:abstractNum w:abstractNumId="10" w15:restartNumberingAfterBreak="0">
+  <w:abstractNum w:abstractNumId="11" w15:restartNumberingAfterBreak="0">
     <w:nsid w:val="707F1A33"/>
     <w:multiLevelType w:val="hybridMultilevel"/>
     <w:tmpl w:val="B5F291D8"/>
@@ -21404,7 +22772,7 @@
       </w:rPr>
     </w:lvl>
   </w:abstractNum>
-  <w:abstractNum w:abstractNumId="11" w15:restartNumberingAfterBreak="0">
+  <w:abstractNum w:abstractNumId="12" w15:restartNumberingAfterBreak="0">
     <w:nsid w:val="76B4340C"/>
     <w:multiLevelType w:val="hybridMultilevel"/>
     <w:tmpl w:val="F1C233A2"/>
@@ -21517,7 +22885,7 @@
       </w:rPr>
     </w:lvl>
   </w:abstractNum>
-  <w:abstractNum w:abstractNumId="12" w15:restartNumberingAfterBreak="0">
+  <w:abstractNum w:abstractNumId="13" w15:restartNumberingAfterBreak="0">
     <w:nsid w:val="78901086"/>
     <w:multiLevelType w:val="hybridMultilevel"/>
     <w:tmpl w:val="F2EA7A12"/>
@@ -21610,43 +22978,46 @@
     </w:lvl>
   </w:abstractNum>
   <w:num w:numId="1">
+    <w:abstractNumId w:val="12"/>
+  </w:num>
+  <w:num w:numId="2">
+    <w:abstractNumId w:val="4"/>
+  </w:num>
+  <w:num w:numId="3">
     <w:abstractNumId w:val="11"/>
   </w:num>
-  <w:num w:numId="2">
+  <w:num w:numId="4">
+    <w:abstractNumId w:val="5"/>
+  </w:num>
+  <w:num w:numId="5">
+    <w:abstractNumId w:val="9"/>
+  </w:num>
+  <w:num w:numId="6">
     <w:abstractNumId w:val="3"/>
   </w:num>
-  <w:num w:numId="3">
-    <w:abstractNumId w:val="10"/>
-  </w:num>
-  <w:num w:numId="4">
-    <w:abstractNumId w:val="4"/>
-  </w:num>
-  <w:num w:numId="5">
+  <w:num w:numId="7">
     <w:abstractNumId w:val="8"/>
   </w:num>
-  <w:num w:numId="6">
+  <w:num w:numId="8">
+    <w:abstractNumId w:val="7"/>
+  </w:num>
+  <w:num w:numId="9">
     <w:abstractNumId w:val="2"/>
   </w:num>
-  <w:num w:numId="7">
-    <w:abstractNumId w:val="7"/>
-  </w:num>
-  <w:num w:numId="8">
-    <w:abstractNumId w:val="6"/>
-  </w:num>
-  <w:num w:numId="9">
-    <w:abstractNumId w:val="1"/>
-  </w:num>
   <w:num w:numId="10">
-    <w:abstractNumId w:val="12"/>
+    <w:abstractNumId w:val="13"/>
   </w:num>
   <w:num w:numId="11">
-    <w:abstractNumId w:val="9"/>
+    <w:abstractNumId w:val="10"/>
   </w:num>
   <w:num w:numId="12">
     <w:abstractNumId w:val="0"/>
   </w:num>
   <w:num w:numId="13">
-    <w:abstractNumId w:val="5"/>
+    <w:abstractNumId w:val="6"/>
+  </w:num>
+  <w:num w:numId="14">
+    <w:abstractNumId w:val="1"/>
   </w:num>
 </w:numbering>
 </file>
@@ -22427,7 +23798,7 @@
 </file>
 
 <file path=customXml/itemProps1.xml><?xml version="1.0" encoding="utf-8"?>
-<ds:datastoreItem xmlns:ds="http://schemas.openxmlformats.org/officeDocument/2006/customXml" ds:itemID="{EEA0A2B1-6268-41B7-8744-1B17B704CC8C}">
+<ds:datastoreItem xmlns:ds="http://schemas.openxmlformats.org/officeDocument/2006/customXml" ds:itemID="{74F95521-04D0-4764-B2E9-6F353E365955}">
   <ds:schemaRefs>
     <ds:schemaRef ds:uri="http://schemas.openxmlformats.org/officeDocument/2006/bibliography"/>
   </ds:schemaRefs>

</xml_diff>

<commit_message>
OSPF Lab: Fixed Error in Text about Switch Configuration
</commit_message>
<xml_diff>
--- a/OSPF Lab/OSPF Lab.docx
+++ b/OSPF Lab/OSPF Lab.docx
@@ -16364,7 +16364,13 @@
         <w:t>s</w:t>
       </w:r>
       <w:r>
-        <w:t xml:space="preserve"> Richtung EIGRP Router notwendig:</w:t>
+        <w:t xml:space="preserve"> Richtung EIGRP </w:t>
+      </w:r>
+      <w:r>
+        <w:t xml:space="preserve">bzw. OSPF  </w:t>
+      </w:r>
+      <w:r>
+        <w:t>Router notwendig:</w:t>
       </w:r>
     </w:p>
     <w:p>
@@ -16428,6 +16434,8 @@
       <w:r>
         <w:t>trunk</w:t>
       </w:r>
+      <w:bookmarkStart w:id="0" w:name="_GoBack"/>
+      <w:bookmarkEnd w:id="0"/>
       <w:proofErr w:type="spellEnd"/>
     </w:p>
     <w:p>
@@ -18281,15 +18289,7 @@
                 <w:sz w:val="20"/>
                 <w:szCs w:val="20"/>
               </w:rPr>
-              <w:t xml:space="preserve">       </w:t>
-            </w:r>
-            <w:r>
-              <w:rPr>
-                <w:rFonts w:ascii="Consolas" w:hAnsi="Consolas" w:cs="Consolas"/>
-                <w:sz w:val="20"/>
-                <w:szCs w:val="20"/>
-              </w:rPr>
-              <w:t xml:space="preserve"> </w:t>
+              <w:t xml:space="preserve">        </w:t>
             </w:r>
             <w:r>
               <w:rPr>
@@ -18443,8 +18443,6 @@
               </w:rPr>
               <w:t>O</w:t>
             </w:r>
-            <w:bookmarkStart w:id="0" w:name="_GoBack"/>
-            <w:bookmarkEnd w:id="0"/>
             <w:r>
               <w:rPr>
                 <w:rFonts w:ascii="Consolas" w:hAnsi="Consolas" w:cs="Consolas"/>
@@ -23798,7 +23796,7 @@
 </file>
 
 <file path=customXml/itemProps1.xml><?xml version="1.0" encoding="utf-8"?>
-<ds:datastoreItem xmlns:ds="http://schemas.openxmlformats.org/officeDocument/2006/customXml" ds:itemID="{74F95521-04D0-4764-B2E9-6F353E365955}">
+<ds:datastoreItem xmlns:ds="http://schemas.openxmlformats.org/officeDocument/2006/customXml" ds:itemID="{6DB50D98-6DB7-4340-B6AD-5EC19ACBF5F3}">
   <ds:schemaRefs>
     <ds:schemaRef ds:uri="http://schemas.openxmlformats.org/officeDocument/2006/bibliography"/>
   </ds:schemaRefs>

</xml_diff>